<commit_message>
Updated DOC_Analysis, Symbiodiniaceae Analysis, and FCM_Analysis with new graphs. Exported figures as PNG and PPTX files: figures/DOC_flux Surface area normalized_control corrected_per treatment barplot.jpeg figures/Symbiont cells per cm2_Bleaching status at collection_v5.png figures/Symbiont cells per cm2_Bleaching status at collection_v5.pptx figures/Symbiont cells per cm2_Bleaching status at collection_vMARCH with points.jpeg figures/Symbiont cells per cm2_per treatment vMARCH barplot v1.jpeg figures/Symbiont cells per cm2_per treatment vMARCH barplot.jpeg figures/figure2_v1.jpg figures/figure2_v2.jpg figures/figure2_v3.jpg Added temperature data to RAWdata directory. Updated manuscript revisions for submission.
</commit_message>
<xml_diff>
--- a/manuscript/Communications_Biology_revisions_x/CommunicationsBiology_revisions_maintext_x.docx
+++ b/manuscript/Communications_Biology_revisions_x/CommunicationsBiology_revisions_maintext_x.docx
@@ -861,12 +861,21 @@
         <w:t>)</w:t>
       </w:r>
       <w:r>
-        <w:t xml:space="preserve"> assigned to both bleached and unbleached phenotypes were collected and exposed to seven days of either ambient (28.6 °C) or elevated water temperatures (32 ˚C +/- 0.2 ˚C) and ambient light levels in flow through aquaria (n=3 per treatment) </w:t>
+        <w:t xml:space="preserve"> assigned to both bleached and unbleached phenotypes were collected and exposed to </w:t>
       </w:r>
       <w:r>
         <w:rPr>
           <w:highlight w:val="yellow"/>
         </w:rPr>
+        <w:t>six</w:t>
+      </w:r>
+      <w:r>
+        <w:t xml:space="preserve"> days of either ambient (28.6 °C) or elevated water temperatures (32 ˚C +/- 0.2 ˚C) and ambient light levels in flow through aquaria (n=3 per treatment) </w:t>
+      </w:r>
+      <w:r>
+        <w:rPr>
+          <w:highlight w:val="yellow"/>
+        </w:rPr>
         <w:t xml:space="preserve">with unfiltered water sourced from a depth of 6 m directly adjacent to the Gump Station fringing reef </w:t>
       </w:r>
       <w:r>
@@ -951,11 +960,11 @@
         </w:r>
       </w:hyperlink>
       <w:r>
-        <w:t xml:space="preserve">. Dilution cultures were </w:t>
+        <w:t xml:space="preserve">. Dilution cultures were conducted in 1 L 10% </w:t>
       </w:r>
       <w:r>
         <w:lastRenderedPageBreak/>
-        <w:t xml:space="preserve">conducted in 1 L 10% acid-washed, triple </w:t>
+        <w:t xml:space="preserve">acid-washed, triple </w:t>
       </w:r>
       <w:proofErr w:type="spellStart"/>
       <w:r>
@@ -1956,15 +1965,13 @@
         </w:rPr>
         <w:t xml:space="preserve"> clustered together in the upper portion of the network and showed a high degree of connectivity with each other (</w:t>
       </w:r>
-      <w:proofErr w:type="spellStart"/>
       <w:proofErr w:type="gramStart"/>
       <w:r>
         <w:rPr>
           <w:highlight w:val="yellow"/>
         </w:rPr>
-        <w:t>ie</w:t>
-      </w:r>
-      <w:proofErr w:type="spellEnd"/>
+        <w:t>i.e.</w:t>
+      </w:r>
       <w:proofErr w:type="gramEnd"/>
       <w:r>
         <w:rPr>
@@ -2550,7 +2557,6 @@
         </w:rPr>
         <w:t xml:space="preserve">- selected copiotrophs that rapidly outcompete the </w:t>
       </w:r>
-      <w:commentRangeStart w:id="0"/>
       <w:r>
         <w:rPr>
           <w:i/>
@@ -2564,10 +2570,6 @@
         </w:rPr>
         <w:t xml:space="preserve">- selected taxa that are often associated with marine oligotrophic, and specifically coral reef, systems. </w:t>
       </w:r>
-      <w:commentRangeEnd w:id="0"/>
-      <w:r>
-        <w:commentReference w:id="0"/>
-      </w:r>
     </w:p>
     <w:p>
       <w:pPr>
@@ -2621,7 +2623,7 @@
       <w:r>
         <w:t xml:space="preserve">bacteria that induced severe bleaching in corals after only 24 hours </w:t>
       </w:r>
-      <w:hyperlink r:id="rId53">
+      <w:hyperlink r:id="rId50">
         <w:r>
           <w:t>(Vieira et al., 2016)</w:t>
         </w:r>
@@ -2691,7 +2693,7 @@
       <w:r>
         <w:t xml:space="preserve">White Syndrome” </w:t>
       </w:r>
-      <w:hyperlink r:id="rId54">
+      <w:hyperlink r:id="rId51">
         <w:r>
           <w:t>(</w:t>
         </w:r>
@@ -2707,7 +2709,7 @@
       <w:r>
         <w:t xml:space="preserve">. Enrichment of putative pathogens in the stress treatments could be driven by a positive association with coral stress metabolites </w:t>
       </w:r>
-      <w:hyperlink r:id="rId55">
+      <w:hyperlink r:id="rId52">
         <w:r>
           <w:t>(Garren et al., 2014)</w:t>
         </w:r>
@@ -2721,8 +2723,6 @@
         <w:spacing w:line="480" w:lineRule="auto"/>
         <w:ind w:firstLine="720"/>
       </w:pPr>
-      <w:commentRangeStart w:id="1"/>
-      <w:commentRangeStart w:id="2"/>
       <w:r>
         <w:lastRenderedPageBreak/>
         <w:t xml:space="preserve">Although we are not aware of any studies that have examined how </w:t>
@@ -2734,18 +2734,7 @@
         <w:t>stressed</w:t>
       </w:r>
       <w:r>
-        <w:t xml:space="preserve"> coral DOM alters bacterioplankton in bottle incubations,</w:t>
-      </w:r>
-      <w:commentRangeEnd w:id="1"/>
-      <w:r>
-        <w:commentReference w:id="1"/>
-      </w:r>
-      <w:commentRangeEnd w:id="2"/>
-      <w:r>
-        <w:commentReference w:id="2"/>
-      </w:r>
-      <w:r>
-        <w:t xml:space="preserve"> Sun et al., 2022 examined the impact of coral bleaching on bacterioplankton in a flow through aquaria setting and corroborate many of the observations found here: </w:t>
+        <w:t xml:space="preserve"> coral DOM alters bacterioplankton in bottle incubations, Sun et al., 2022 examined the impact of coral bleaching on bacterioplankton in a flow through aquaria setting and corroborate many of the observations found here: </w:t>
       </w:r>
       <w:proofErr w:type="spellStart"/>
       <w:r>
@@ -2806,58 +2795,58 @@
         <w:tab/>
         <w:t xml:space="preserve">is qualitative differences in the DOM exudates. The composition of DOM has been shown to shape microbial communities in numerous systems including coral reefs </w:t>
       </w:r>
+      <w:hyperlink r:id="rId53">
+        <w:r>
+          <w:t>(Nelson et al., 2013)</w:t>
+        </w:r>
+      </w:hyperlink>
+      <w:r>
+        <w:t xml:space="preserve">, the open ocean </w:t>
+      </w:r>
+      <w:hyperlink r:id="rId54">
+        <w:r>
+          <w:t>(Azam &amp; Malfatti, 2007)</w:t>
+        </w:r>
+      </w:hyperlink>
+      <w:r>
+        <w:t xml:space="preserve">, and synthetic microbial consortia </w:t>
+      </w:r>
+      <w:hyperlink r:id="rId55">
+        <w:r>
+          <w:t>(Fu et al., 2020)</w:t>
+        </w:r>
+      </w:hyperlink>
+      <w:r>
+        <w:t xml:space="preserve">. The same patterns hold in this study; different DOM treatments yielded different microbial communities, with DOM metabolomic composition significantly correlated with microbial community structure. This suggests that changes in the quality of coral DOM exudates, not just quantity, shapes bacterioplankton communities during </w:t>
+      </w:r>
+      <w:proofErr w:type="gramStart"/>
+      <w:r>
+        <w:t>thermally-induced</w:t>
+      </w:r>
+      <w:proofErr w:type="gramEnd"/>
+      <w:r>
+        <w:t xml:space="preserve"> bleaching.</w:t>
+      </w:r>
+    </w:p>
+    <w:p>
+      <w:pPr>
+        <w:spacing w:line="480" w:lineRule="auto"/>
+        <w:ind w:firstLine="720"/>
+      </w:pPr>
+      <w:r>
+        <w:t xml:space="preserve">The four coral treatments clustered away from the two negative water controls, aligning with previous observations that corals alter water column DOM composition </w:t>
+      </w:r>
       <w:hyperlink r:id="rId56">
         <w:r>
-          <w:t>(Nelson et al., 2013)</w:t>
-        </w:r>
-      </w:hyperlink>
-      <w:r>
-        <w:t xml:space="preserve">, the open ocean </w:t>
-      </w:r>
+          <w:t xml:space="preserve">(Nelson et al., 2013; </w:t>
+        </w:r>
+      </w:hyperlink>
       <w:hyperlink r:id="rId57">
         <w:r>
-          <w:t>(Azam &amp; Malfatti, 2007)</w:t>
-        </w:r>
-      </w:hyperlink>
-      <w:r>
-        <w:t xml:space="preserve">, and synthetic microbial consortia </w:t>
-      </w:r>
+          <w:t>Quinlan  et al., 2018; Wegley Kelly</w:t>
+        </w:r>
+      </w:hyperlink>
       <w:hyperlink r:id="rId58">
-        <w:r>
-          <w:t>(Fu et al., 2020)</w:t>
-        </w:r>
-      </w:hyperlink>
-      <w:r>
-        <w:t xml:space="preserve">. The same patterns hold in this study; different DOM treatments yielded different microbial communities, with DOM metabolomic composition significantly correlated with microbial community structure. This suggests that changes in the quality of coral DOM exudates, not just quantity, shapes bacterioplankton communities during </w:t>
-      </w:r>
-      <w:proofErr w:type="gramStart"/>
-      <w:r>
-        <w:t>thermally-induced</w:t>
-      </w:r>
-      <w:proofErr w:type="gramEnd"/>
-      <w:r>
-        <w:t xml:space="preserve"> bleaching.</w:t>
-      </w:r>
-    </w:p>
-    <w:p>
-      <w:pPr>
-        <w:spacing w:line="480" w:lineRule="auto"/>
-        <w:ind w:firstLine="720"/>
-      </w:pPr>
-      <w:r>
-        <w:t xml:space="preserve">The four coral treatments clustered away from the two negative water controls, aligning with previous observations that corals alter water column DOM composition </w:t>
-      </w:r>
-      <w:hyperlink r:id="rId59">
-        <w:r>
-          <w:t xml:space="preserve">(Nelson et al., 2013; </w:t>
-        </w:r>
-      </w:hyperlink>
-      <w:hyperlink r:id="rId60">
-        <w:r>
-          <w:t>Quinlan  et al., 2018; Wegley Kelly</w:t>
-        </w:r>
-      </w:hyperlink>
-      <w:hyperlink r:id="rId61">
         <w:r>
           <w:t>, et al., 2022)</w:t>
         </w:r>
@@ -2912,7 +2901,7 @@
         </w:rPr>
         <w:t xml:space="preserve"> in order to investigate the coral community DOM exudation response to thermal stress/bleaching. Different coral species can exude different DOM quantities and compositions and yield slightly different microbial communities, although differences between coral species are smaller than differences between broader benthic “guilds” </w:t>
       </w:r>
-      <w:hyperlink r:id="rId62">
+      <w:hyperlink r:id="rId59">
         <w:r>
           <w:rPr>
             <w:highlight w:val="yellow"/>
@@ -2991,7 +2980,7 @@
       <w:r>
         <w:t xml:space="preserve"> microbial community with higher microbial biomass and energy use </w:t>
       </w:r>
-      <w:hyperlink r:id="rId63">
+      <w:hyperlink r:id="rId60">
         <w:r>
           <w:t>(Haas et al., 2016)</w:t>
         </w:r>
@@ -3025,7 +3014,7 @@
       <w:r>
         <w:t xml:space="preserve"> harms coral through disease (pathogens) and hypoxia (copiotrophs), further promoting algal dominance on the reef </w:t>
       </w:r>
-      <w:hyperlink r:id="rId64">
+      <w:hyperlink r:id="rId61">
         <w:r>
           <w:t>(Barott et al., 2012b; Haas et al., 2016; McDole et al., 2012)</w:t>
         </w:r>
@@ -3471,7 +3460,19 @@
       </w:r>
       <w:proofErr w:type="gramEnd"/>
       <w:r>
-        <w:t xml:space="preserve"> exposed to six days of either ambient (28.6 °C) or elevated water temperatures (32 ˚C +/- 0.2 ˚C) and ambient light levels. For specifications of the pumps and heaters, see supplementary methods. The combination of bleaching level and temperature yielded four treatments: “Control”, “Heated”, “Bleached”, and “Bleached + Heated” (Fig </w:t>
+        <w:t xml:space="preserve"> exposed to six days of either ambient (28.6 °C) or elevated water temperatures (32 ˚C +/- 0.2 ˚C) and ambient light levels</w:t>
+      </w:r>
+      <w:r>
+        <w:t xml:space="preserve"> </w:t>
+      </w:r>
+      <w:r>
+        <w:rPr>
+          <w:highlight w:val="yellow"/>
+        </w:rPr>
+        <w:t>(Table S3)</w:t>
+      </w:r>
+      <w:r>
+        <w:t xml:space="preserve">. For specifications of the pumps and heaters, see supplementary methods. The combination of bleaching level and temperature yielded four treatments: “Control”, “Heated”, “Bleached”, and “Bleached + Heated” (Fig </w:t>
       </w:r>
       <w:proofErr w:type="gramStart"/>
       <w:r>
@@ -3646,7 +3647,7 @@
       <w:r>
         <w:t xml:space="preserve"> incubation and exudation experiment, coral nubbins were flash-frozen and airbrushed using 0.22 µm filtered seawater. Tissue slurries were analyzed using flow cytometry following the protocol outlined in </w:t>
       </w:r>
-      <w:hyperlink r:id="rId65">
+      <w:hyperlink r:id="rId62">
         <w:r>
           <w:t>Fox et al., 2021</w:t>
         </w:r>
@@ -3691,7 +3692,7 @@
       <w:r>
         <w:t xml:space="preserve"> of 32% paraformaldehyde PFA. Samples were run on an Attune Acoustic Focusing Cytometer (Applied Biosystems, Part No. 4445280ASR) at University of Hawaiʻi at Mānoa to enumerate bacterial cell counts </w:t>
       </w:r>
-      <w:hyperlink r:id="rId66">
+      <w:hyperlink r:id="rId63">
         <w:r>
           <w:t>(Nelson et al., 2015)</w:t>
         </w:r>
@@ -3762,7 +3763,7 @@
       <w:r>
         <w:t xml:space="preserve"> filtrate in acid washed, combusted, triple sample-rinsed clear glass vials. Care was made to flush each Sterivex with ~50 mL of sample water prior to collecting DOC to avoid contamination from the filter. DOC samples were then acidified with 50 µL of 4N hydrochloric acid to yield a pH of less than 3. The DOC samples were processed and analyzed via high-temperature combustion on slightly modified Shimadzu TOC-V analyzers at UCSB according to the protocol outlined in </w:t>
       </w:r>
-      <w:hyperlink r:id="rId67">
+      <w:hyperlink r:id="rId64">
         <w:r>
           <w:t>Carlson et al., 2010</w:t>
         </w:r>
@@ -3788,35 +3789,465 @@
       <w:r>
         <w:t xml:space="preserve"> following </w:t>
       </w:r>
+      <w:hyperlink r:id="rId65">
+        <w:r>
+          <w:t>Dittmar et al., 2008 and Petras et al., 2017</w:t>
+        </w:r>
+      </w:hyperlink>
+      <w:r>
+        <w:t>. Detailed metabolite extraction methods and all sample handling and storage can be found in the supplementary methods.</w:t>
+      </w:r>
+    </w:p>
+    <w:p>
+      <w:pPr>
+        <w:spacing w:line="480" w:lineRule="auto"/>
+        <w:ind w:firstLine="720"/>
+      </w:pPr>
+    </w:p>
+    <w:p>
+      <w:pPr>
+        <w:spacing w:line="480" w:lineRule="auto"/>
+        <w:rPr>
+          <w:i/>
+          <w:u w:val="single"/>
+        </w:rPr>
+      </w:pPr>
+      <w:r>
+        <w:rPr>
+          <w:i/>
+          <w:u w:val="single"/>
+        </w:rPr>
+        <w:t>Microbial Community DNA Extraction, Library Prep, and Sequencing</w:t>
+      </w:r>
+    </w:p>
+    <w:p>
+      <w:pPr>
+        <w:spacing w:line="480" w:lineRule="auto"/>
+        <w:ind w:firstLine="720"/>
+      </w:pPr>
+      <w:r>
+        <w:t xml:space="preserve">Sample DNA extraction protocols followed those outlined in </w:t>
+      </w:r>
+      <w:hyperlink r:id="rId66">
+        <w:r>
+          <w:t>Bullington et al., 2022</w:t>
+        </w:r>
+      </w:hyperlink>
+      <w:r>
+        <w:t xml:space="preserve">. For details, please see supplementary methods. Library preparation of the V4 16S rRNA gene region for amplicon sequencing was conducted at the University of Hawaiʻi at Mānoa Microbial Genomics and Analytical Laboratory using a single barcode library preparation approach with Golay barcoded forward primers and non-barcoded reverse primers. For an overview of primers and settings used, see the supplementary methods. Amplicons were pooled and sequenced using an Illumina </w:t>
+      </w:r>
+      <w:proofErr w:type="spellStart"/>
+      <w:r>
+        <w:t>MiSeq</w:t>
+      </w:r>
+      <w:proofErr w:type="spellEnd"/>
+      <w:r>
+        <w:t xml:space="preserve"> V3 600 paired-end cycle run at the University of Hawaiʻi at Mānoa Advanced Studies in Genomics, Proteomics and Bioinformatics facility. </w:t>
+      </w:r>
+      <w:bookmarkStart w:id="0" w:name="_Hlk144129289"/>
+      <w:r>
+        <w:rPr>
+          <w:highlight w:val="yellow"/>
+        </w:rPr>
+        <w:t xml:space="preserve">A total of 243 </w:t>
+      </w:r>
+      <w:r>
+        <w:rPr>
+          <w:highlight w:val="yellow"/>
+        </w:rPr>
+        <w:t>samples from this experiment as well as other experiments that occurred at the same field site and time</w:t>
+      </w:r>
+      <w:r>
+        <w:rPr>
+          <w:highlight w:val="yellow"/>
+        </w:rPr>
+        <w:t xml:space="preserve"> were included in this sequencing library</w:t>
+      </w:r>
+      <w:r>
+        <w:rPr>
+          <w:highlight w:val="yellow"/>
+        </w:rPr>
+        <w:t>.</w:t>
+      </w:r>
+      <w:bookmarkEnd w:id="0"/>
+      <w:r>
+        <w:t xml:space="preserve"> </w:t>
+      </w:r>
+      <w:r>
+        <w:t>All samples were amplified and sequenced in duplicate technical replicates. Method blanks had substantially lower sequence read depth (mean = 1,590 reads/sample) than samples (mean = 88,681), with samples ranging from 12,609 reads/sample to 155,685 reads/sample.</w:t>
+      </w:r>
+    </w:p>
+    <w:p>
+      <w:pPr>
+        <w:spacing w:line="480" w:lineRule="auto"/>
+      </w:pPr>
+    </w:p>
+    <w:p>
+      <w:pPr>
+        <w:spacing w:line="480" w:lineRule="auto"/>
+        <w:rPr>
+          <w:i/>
+          <w:u w:val="single"/>
+        </w:rPr>
+      </w:pPr>
+      <w:r>
+        <w:rPr>
+          <w:i/>
+          <w:u w:val="single"/>
+        </w:rPr>
+        <w:t>Dissolved Organic Matter Composition</w:t>
+      </w:r>
+    </w:p>
+    <w:p>
+      <w:pPr>
+        <w:spacing w:line="480" w:lineRule="auto"/>
+        <w:ind w:firstLine="720"/>
+      </w:pPr>
+      <w:r>
+        <w:lastRenderedPageBreak/>
+        <w:t xml:space="preserve">PPL cartridges were eluted with 2 mL methanol. Extracts were dried down with a vacuum centrifuge and redissolved with 70 µL 80% </w:t>
+      </w:r>
+      <w:proofErr w:type="spellStart"/>
+      <w:proofErr w:type="gramStart"/>
+      <w:r>
+        <w:t>methanol:water</w:t>
+      </w:r>
+      <w:proofErr w:type="spellEnd"/>
+      <w:proofErr w:type="gramEnd"/>
+      <w:r>
+        <w:t xml:space="preserve"> with 1% formic acid. The two samples that had less volume were redissolved to 50 µL so that all concentrations were normalized to filtrate volume. Samples were transferred into a combusted glass insert. A 10 µL aliquot of each sample was analyzed by injection into a Vanquish ultra-high performance liquid chromatography system (UHPLC) coupled to a Q-</w:t>
+      </w:r>
+      <w:proofErr w:type="spellStart"/>
+      <w:r>
+        <w:t>Exactive</w:t>
+      </w:r>
+      <w:proofErr w:type="spellEnd"/>
+      <w:r>
+        <w:t xml:space="preserve"> Orbitrap Mass Spectrometer (</w:t>
+      </w:r>
+      <w:proofErr w:type="spellStart"/>
+      <w:r>
+        <w:t>Thermo</w:t>
+      </w:r>
+      <w:proofErr w:type="spellEnd"/>
+      <w:r>
+        <w:t xml:space="preserve"> Fisher Scientific, Bremen, Germany). Chromatographic separation was performed with a C18 core-shell column (</w:t>
+      </w:r>
+      <w:proofErr w:type="spellStart"/>
+      <w:r>
+        <w:t>Kinetex</w:t>
+      </w:r>
+      <w:proofErr w:type="spellEnd"/>
+      <w:r>
+        <w:t xml:space="preserve">, 150 × 2 mm, 1.8 µm particle size, 100 Å pore size, Phenomenex, Torrance, USA) all using the settings and protocol described in </w:t>
+      </w:r>
+      <w:hyperlink r:id="rId67">
+        <w:r>
+          <w:t>Petras et al., 2017 and Wegley Kelly et al., 2022</w:t>
+        </w:r>
+      </w:hyperlink>
+      <w:r>
+        <w:t xml:space="preserve">. </w:t>
+      </w:r>
+    </w:p>
+    <w:p>
+      <w:pPr>
+        <w:spacing w:line="480" w:lineRule="auto"/>
+        <w:rPr>
+          <w:i/>
+        </w:rPr>
+      </w:pPr>
+    </w:p>
+    <w:p>
+      <w:pPr>
+        <w:spacing w:line="480" w:lineRule="auto"/>
+        <w:rPr>
+          <w:b/>
+          <w:u w:val="single"/>
+        </w:rPr>
+      </w:pPr>
+      <w:r>
+        <w:rPr>
+          <w:b/>
+          <w:u w:val="single"/>
+        </w:rPr>
+        <w:t>Data Processing and Analysis</w:t>
+      </w:r>
+    </w:p>
+    <w:p>
+      <w:pPr>
+        <w:spacing w:line="480" w:lineRule="auto"/>
+        <w:rPr>
+          <w:i/>
+          <w:u w:val="single"/>
+        </w:rPr>
+      </w:pPr>
+      <w:r>
+        <w:rPr>
+          <w:i/>
+          <w:u w:val="single"/>
+        </w:rPr>
+        <w:t xml:space="preserve">16S Amplicon Bioinformatics </w:t>
+      </w:r>
+    </w:p>
+    <w:p>
+      <w:pPr>
+        <w:spacing w:line="480" w:lineRule="auto"/>
+        <w:ind w:firstLine="720"/>
+      </w:pPr>
+      <w:r>
+        <w:t xml:space="preserve">16S rRNA gene amplicon sequences were processed using the </w:t>
+      </w:r>
+      <w:proofErr w:type="spellStart"/>
+      <w:r>
+        <w:t>nextflow</w:t>
+      </w:r>
+      <w:proofErr w:type="spellEnd"/>
+      <w:r>
+        <w:t xml:space="preserve"> bioinformatic pipeline (version 19.10.0) outlined in </w:t>
+      </w:r>
       <w:hyperlink r:id="rId68">
-        <w:r>
-          <w:t>Dittmar et al., 2008 and Petras et al., 2017</w:t>
-        </w:r>
-      </w:hyperlink>
-      <w:r>
-        <w:t>. Detailed metabolite extraction methods and all sample handling and storage can be found in the supplementary methods.</w:t>
-      </w:r>
+        <w:proofErr w:type="spellStart"/>
+        <w:r>
+          <w:t>Arisdakessian</w:t>
+        </w:r>
+        <w:proofErr w:type="spellEnd"/>
+        <w:r>
+          <w:t xml:space="preserve"> et al., 2020 and Jani et al., 2021</w:t>
+        </w:r>
+      </w:hyperlink>
+      <w:r>
+        <w:t xml:space="preserve">. Detailed bioinformatic methods can be found in the supplementary methods. In brief, raw paired </w:t>
+      </w:r>
+      <w:proofErr w:type="spellStart"/>
+      <w:r>
+        <w:t>fastq</w:t>
+      </w:r>
+      <w:proofErr w:type="spellEnd"/>
+      <w:r>
+        <w:t xml:space="preserve"> reads were preprocessed using the DADA2 R package </w:t>
+      </w:r>
+      <w:hyperlink r:id="rId69">
+        <w:r>
+          <w:t>(Callahan et al., 2016a)</w:t>
+        </w:r>
+      </w:hyperlink>
+      <w:r>
+        <w:t xml:space="preserve">. We used </w:t>
+      </w:r>
+      <w:proofErr w:type="spellStart"/>
+      <w:r>
+        <w:t>mothur</w:t>
+      </w:r>
+      <w:proofErr w:type="spellEnd"/>
+      <w:r>
+        <w:t xml:space="preserve"> </w:t>
+      </w:r>
+      <w:hyperlink r:id="rId70">
+        <w:r>
+          <w:t>(Schloss et al., 2009)</w:t>
+        </w:r>
+      </w:hyperlink>
+      <w:r>
+        <w:t xml:space="preserve"> with the Silva (release 132) database </w:t>
+      </w:r>
+      <w:hyperlink r:id="rId71">
+        <w:r>
+          <w:t>(Quast et al., 2013)</w:t>
+        </w:r>
+      </w:hyperlink>
+      <w:r>
+        <w:t xml:space="preserve"> to align and annotate the sequences, respectively. Per-sample read depth was normalized to 12,000 sequences per sample. OTUs were defined as unique “amplicon sequence variants” (100% clustering OTUs) by DADA2 </w:t>
+      </w:r>
+      <w:hyperlink r:id="rId72">
+        <w:r>
+          <w:t>(Callahan et al., 2016)</w:t>
+        </w:r>
+      </w:hyperlink>
+      <w:r>
+        <w:t xml:space="preserve">. Lastly, we used the lulu R package to remove artefactual OTUs </w:t>
+      </w:r>
+      <w:hyperlink r:id="rId73">
+        <w:r>
+          <w:t>(Frøslev et al., 2017)</w:t>
+        </w:r>
+      </w:hyperlink>
+      <w:r>
+        <w:t xml:space="preserve"> and discarded OTUs represented by two or less reads across the 243 samples included in this library. </w:t>
+      </w:r>
+      <w:proofErr w:type="spellStart"/>
+      <w:r>
+        <w:t>UniFrac</w:t>
+      </w:r>
+      <w:proofErr w:type="spellEnd"/>
+      <w:r>
+        <w:t xml:space="preserve"> distance matrices were constructed from the OTU data and used to assess multivariate differences between microbial communities </w:t>
+      </w:r>
+      <w:hyperlink r:id="rId74">
+        <w:r>
+          <w:t>(</w:t>
+        </w:r>
+        <w:proofErr w:type="spellStart"/>
+        <w:r>
+          <w:t>Lozupone</w:t>
+        </w:r>
+        <w:proofErr w:type="spellEnd"/>
+        <w:r>
+          <w:t xml:space="preserve"> &amp; Knight, 2005)</w:t>
+        </w:r>
+      </w:hyperlink>
+      <w:r>
+        <w:t>. At the final time point, two outlier samples</w:t>
+      </w:r>
+      <w:r>
+        <w:rPr>
+          <w:rFonts w:ascii="Arial Unicode MS" w:eastAsia="Arial Unicode MS" w:hAnsi="Arial Unicode MS" w:cs="Arial Unicode MS"/>
+        </w:rPr>
+        <w:t xml:space="preserve"> were identified and removed from downstream 16S analysis (outliers were defined as samples whose </w:t>
+      </w:r>
+      <w:r>
+        <w:rPr>
+          <w:rFonts w:ascii="Arial Unicode MS" w:eastAsia="Arial Unicode MS" w:hAnsi="Arial Unicode MS" w:cs="Arial Unicode MS"/>
+        </w:rPr>
+        <w:lastRenderedPageBreak/>
+        <w:t xml:space="preserve">log10 distance from the centroid of a treatment ≥ 1.5 SD above the mean log10 distance from the centroid for a given treatment). </w:t>
+      </w:r>
+    </w:p>
+    <w:p>
+      <w:pPr>
+        <w:spacing w:line="480" w:lineRule="auto"/>
+      </w:pPr>
+    </w:p>
+    <w:p>
+      <w:pPr>
+        <w:spacing w:line="480" w:lineRule="auto"/>
+        <w:rPr>
+          <w:i/>
+          <w:u w:val="single"/>
+        </w:rPr>
+      </w:pPr>
+      <w:r>
+        <w:rPr>
+          <w:i/>
+          <w:u w:val="single"/>
+        </w:rPr>
+        <w:t xml:space="preserve">Metabolomics </w:t>
+      </w:r>
+      <w:proofErr w:type="spellStart"/>
+      <w:r>
+        <w:rPr>
+          <w:i/>
+          <w:u w:val="single"/>
+        </w:rPr>
+        <w:t>Chemoinformatics</w:t>
+      </w:r>
+      <w:proofErr w:type="spellEnd"/>
     </w:p>
     <w:p>
       <w:pPr>
         <w:spacing w:line="480" w:lineRule="auto"/>
         <w:ind w:firstLine="720"/>
       </w:pPr>
-    </w:p>
-    <w:p>
-      <w:pPr>
-        <w:spacing w:line="480" w:lineRule="auto"/>
-        <w:rPr>
-          <w:i/>
-          <w:u w:val="single"/>
-        </w:rPr>
-      </w:pPr>
-      <w:r>
-        <w:rPr>
-          <w:i/>
-          <w:u w:val="single"/>
-        </w:rPr>
-        <w:t>Microbial Community DNA Extraction, Library Prep, and Sequencing</w:t>
+      <w:r>
+        <w:t>RAW files were converted to .</w:t>
+      </w:r>
+      <w:proofErr w:type="spellStart"/>
+      <w:r>
+        <w:t>mzML</w:t>
+      </w:r>
+      <w:proofErr w:type="spellEnd"/>
+      <w:r>
+        <w:t xml:space="preserve"> files using </w:t>
+      </w:r>
+      <w:proofErr w:type="spellStart"/>
+      <w:r>
+        <w:t>MSConvert</w:t>
+      </w:r>
+      <w:proofErr w:type="spellEnd"/>
+      <w:r>
+        <w:t xml:space="preserve"> </w:t>
+      </w:r>
+      <w:hyperlink r:id="rId75">
+        <w:r>
+          <w:t>(Chambers et al., 2012)</w:t>
+        </w:r>
+      </w:hyperlink>
+      <w:r>
+        <w:t xml:space="preserve">. MZmine3 (version 3.2.8) </w:t>
+      </w:r>
+      <w:hyperlink r:id="rId76">
+        <w:r>
+          <w:t>(</w:t>
+        </w:r>
+        <w:proofErr w:type="spellStart"/>
+        <w:r>
+          <w:t>Pluskal</w:t>
+        </w:r>
+        <w:proofErr w:type="spellEnd"/>
+        <w:r>
+          <w:t xml:space="preserve"> et al., 2010)</w:t>
+        </w:r>
+      </w:hyperlink>
+      <w:r>
+        <w:t xml:space="preserve"> was used for alignment between samples and feature extraction. </w:t>
+      </w:r>
+      <w:proofErr w:type="gramStart"/>
+      <w:r>
+        <w:t>In order to</w:t>
+      </w:r>
+      <w:proofErr w:type="gramEnd"/>
+      <w:r>
+        <w:t xml:space="preserve"> yield higher consensus alignment quality of MS2 spectra to improve database matching and molecular networking, the 35 samples from this experiment were combined in </w:t>
+      </w:r>
+      <w:proofErr w:type="spellStart"/>
+      <w:r>
+        <w:t>MzMine</w:t>
+      </w:r>
+      <w:proofErr w:type="spellEnd"/>
+      <w:r>
+        <w:t xml:space="preserve"> with 756 coral reef environmental and experimental DOM samples belonging to tandem studies conducted during the same fieldwork period at Gump Station. Detailed chemoinformatic parameters can be found in the supplemental methods. Metabolite cheminformatics generated 54,040 total metabolite ion-features (hereafter referred to as features). Ten procedural blanks (LC/MS grade water run in parallel with samples) were included in the run. These procedural blanks were used to identify background features and transient features in the 35 samples from this experiment. Background features were defined as features with an average intensity across all samples which is less than double the maximum intensity of that feature in the procedural blanks. Transient features are defined as features that do not exceed 5 x 10</w:t>
+      </w:r>
+      <w:r>
+        <w:rPr>
+          <w:vertAlign w:val="superscript"/>
+        </w:rPr>
+        <w:t>4</w:t>
+      </w:r>
+      <w:r>
+        <w:t xml:space="preserve"> extracted ion chromatogram values (XIC) in more than 2 samples. Blank correction and transient feature removal removed 29,286 and 6,483 features, respectively. This resulted in 18,271 features with XIC-values (Extracted-ion chromatogram values or peak areas) which composes what we consider the </w:t>
+      </w:r>
+      <w:proofErr w:type="spellStart"/>
+      <w:r>
+        <w:t>exo</w:t>
+      </w:r>
+      <w:proofErr w:type="spellEnd"/>
+      <w:r>
+        <w:t>-metabolome (mixture of ambient and exudate features) which was used in downstream analysis.</w:t>
+      </w:r>
+    </w:p>
+    <w:p>
+      <w:pPr>
+        <w:spacing w:line="480" w:lineRule="auto"/>
+        <w:rPr>
+          <w:i/>
+          <w:u w:val="single"/>
+        </w:rPr>
+      </w:pPr>
+    </w:p>
+    <w:p>
+      <w:pPr>
+        <w:spacing w:line="480" w:lineRule="auto"/>
+        <w:rPr>
+          <w:i/>
+          <w:u w:val="single"/>
+        </w:rPr>
+      </w:pPr>
+      <w:r>
+        <w:rPr>
+          <w:i/>
+          <w:u w:val="single"/>
+        </w:rPr>
+        <w:t>Statistics</w:t>
       </w:r>
     </w:p>
     <w:p>
@@ -3825,473 +4256,81 @@
         <w:ind w:firstLine="720"/>
       </w:pPr>
       <w:r>
-        <w:t xml:space="preserve">Sample DNA extraction protocols followed those outlined in </w:t>
-      </w:r>
-      <w:hyperlink r:id="rId69">
-        <w:r>
-          <w:t>Bullington et al., 2022</w:t>
-        </w:r>
-      </w:hyperlink>
-      <w:r>
-        <w:t xml:space="preserve">. For details, please see supplementary methods. Library preparation of the V4 16S rRNA gene region for amplicon sequencing was conducted at the University of Hawaiʻi at Mānoa Microbial Genomics and Analytical Laboratory using a single barcode library preparation approach with Golay barcoded forward primers and non-barcoded reverse primers. For an overview of primers and settings used, see the supplementary methods. Amplicons were pooled and sequenced using an Illumina </w:t>
-      </w:r>
-      <w:proofErr w:type="spellStart"/>
-      <w:r>
-        <w:t>MiSeq</w:t>
-      </w:r>
-      <w:proofErr w:type="spellEnd"/>
-      <w:r>
-        <w:t xml:space="preserve"> V3 600 paired-end cycle run at the University of Hawaiʻi at Mānoa Advanced Studies in Genomics, Proteomics and Bioinformatics facility. All samples were amplified and sequenced in duplicate technical replicates. Method blanks had substantially lower sequence read depth (mean = 1,590 reads/sample) than samples (mean = 88,681), with samples ranging from 12,609 reads/sample to 155,685 reads/sample.</w:t>
-      </w:r>
-    </w:p>
-    <w:p>
-      <w:pPr>
-        <w:spacing w:line="480" w:lineRule="auto"/>
-      </w:pPr>
-    </w:p>
-    <w:p>
-      <w:pPr>
-        <w:spacing w:line="480" w:lineRule="auto"/>
-        <w:rPr>
-          <w:i/>
-          <w:u w:val="single"/>
-        </w:rPr>
-      </w:pPr>
-      <w:r>
-        <w:rPr>
-          <w:i/>
-          <w:u w:val="single"/>
-        </w:rPr>
-        <w:t>Dissolved Organic Matter Composition</w:t>
-      </w:r>
-    </w:p>
-    <w:p>
-      <w:pPr>
-        <w:spacing w:line="480" w:lineRule="auto"/>
-        <w:ind w:firstLine="720"/>
-      </w:pPr>
-      <w:r>
-        <w:t xml:space="preserve">PPL cartridges were eluted with 2 mL methanol. Extracts were dried down with a vacuum centrifuge and redissolved with 70 µL 80% </w:t>
-      </w:r>
-      <w:proofErr w:type="spellStart"/>
-      <w:proofErr w:type="gramStart"/>
-      <w:r>
-        <w:t>methanol:water</w:t>
-      </w:r>
-      <w:proofErr w:type="spellEnd"/>
-      <w:proofErr w:type="gramEnd"/>
-      <w:r>
-        <w:t xml:space="preserve"> with 1% formic acid. The </w:t>
-      </w:r>
+        <w:t xml:space="preserve">Data analysis and statistics were done using R (version 4.2.1). Main packages used are the core packages within </w:t>
+      </w:r>
+      <w:proofErr w:type="spellStart"/>
+      <w:r>
+        <w:t>tidyverse</w:t>
+      </w:r>
+      <w:proofErr w:type="spellEnd"/>
+      <w:r>
+        <w:t xml:space="preserve"> </w:t>
+      </w:r>
+      <w:hyperlink r:id="rId77">
+        <w:r>
+          <w:t>(Wickham et al., 2019)</w:t>
+        </w:r>
+      </w:hyperlink>
+      <w:r>
+        <w:t xml:space="preserve">, vegan </w:t>
+      </w:r>
+      <w:hyperlink r:id="rId78">
+        <w:r>
+          <w:t>(Oksanen, 2013)</w:t>
+        </w:r>
+      </w:hyperlink>
+      <w:r>
+        <w:t xml:space="preserve">, </w:t>
+      </w:r>
+      <w:proofErr w:type="spellStart"/>
       <w:r>
         <w:lastRenderedPageBreak/>
-        <w:t>two samples that had less volume were redissolved to 50 µL so that all concentrations were normalized to filtrate volume. Samples were transferred into a combusted glass insert. A 10 µL aliquot of each sample was analyzed by injection into a Vanquish ultra-high performance liquid chromatography system (UHPLC) coupled to a Q-</w:t>
-      </w:r>
-      <w:proofErr w:type="spellStart"/>
-      <w:r>
-        <w:t>Exactive</w:t>
-      </w:r>
-      <w:proofErr w:type="spellEnd"/>
-      <w:r>
-        <w:t xml:space="preserve"> Orbitrap Mass Spectrometer (</w:t>
-      </w:r>
-      <w:proofErr w:type="spellStart"/>
-      <w:r>
-        <w:t>Thermo</w:t>
-      </w:r>
-      <w:proofErr w:type="spellEnd"/>
-      <w:r>
-        <w:t xml:space="preserve"> Fisher Scientific, Bremen, Germany). Chromatographic separation was performed with a C18 core-shell column (</w:t>
-      </w:r>
-      <w:proofErr w:type="spellStart"/>
-      <w:r>
-        <w:t>Kinetex</w:t>
-      </w:r>
-      <w:proofErr w:type="spellEnd"/>
-      <w:r>
-        <w:t xml:space="preserve">, 150 × 2 mm, 1.8 µm particle size, 100 Å pore size, Phenomenex, Torrance, USA) all using the settings and protocol described in </w:t>
-      </w:r>
-      <w:hyperlink r:id="rId70">
-        <w:r>
-          <w:t>Petras et al., 2017 and Wegley Kelly et al., 2022</w:t>
+        <w:t>BiodiversityR</w:t>
+      </w:r>
+      <w:proofErr w:type="spellEnd"/>
+      <w:r>
+        <w:t xml:space="preserve"> </w:t>
+      </w:r>
+      <w:hyperlink r:id="rId79">
+        <w:r>
+          <w:t>(Kindt &amp; Coe, 2005)</w:t>
+        </w:r>
+      </w:hyperlink>
+      <w:r>
+        <w:t xml:space="preserve">, </w:t>
+      </w:r>
+      <w:proofErr w:type="spellStart"/>
+      <w:r>
+        <w:t>pairwiseAdonis</w:t>
+      </w:r>
+      <w:proofErr w:type="spellEnd"/>
+      <w:r>
+        <w:t xml:space="preserve"> </w:t>
+      </w:r>
+      <w:hyperlink r:id="rId80">
+        <w:r>
+          <w:t>(Martinez P., 2020)</w:t>
+        </w:r>
+      </w:hyperlink>
+      <w:r>
+        <w:t xml:space="preserve">, and stats </w:t>
+      </w:r>
+      <w:hyperlink r:id="rId81">
+        <w:r>
+          <w:t>(R Core Team, 2013)</w:t>
         </w:r>
       </w:hyperlink>
       <w:r>
         <w:t xml:space="preserve">. </w:t>
       </w:r>
-    </w:p>
-    <w:p>
-      <w:pPr>
-        <w:spacing w:line="480" w:lineRule="auto"/>
-        <w:rPr>
-          <w:i/>
-        </w:rPr>
-      </w:pPr>
-    </w:p>
-    <w:p>
-      <w:pPr>
-        <w:spacing w:line="480" w:lineRule="auto"/>
-        <w:rPr>
-          <w:b/>
-          <w:u w:val="single"/>
-        </w:rPr>
-      </w:pPr>
-      <w:r>
-        <w:rPr>
-          <w:b/>
-          <w:u w:val="single"/>
-        </w:rPr>
-        <w:t>Data Processing and Analysis</w:t>
-      </w:r>
-    </w:p>
-    <w:p>
-      <w:pPr>
-        <w:spacing w:line="480" w:lineRule="auto"/>
-        <w:rPr>
-          <w:i/>
-          <w:u w:val="single"/>
-        </w:rPr>
-      </w:pPr>
-      <w:r>
-        <w:rPr>
-          <w:i/>
-          <w:u w:val="single"/>
-        </w:rPr>
-        <w:t xml:space="preserve">16S Amplicon Bioinformatics </w:t>
-      </w:r>
-    </w:p>
-    <w:p>
-      <w:pPr>
-        <w:spacing w:line="480" w:lineRule="auto"/>
-        <w:ind w:firstLine="720"/>
-      </w:pPr>
-      <w:r>
-        <w:t xml:space="preserve">16S rRNA gene amplicon sequences were processed using the </w:t>
-      </w:r>
-      <w:proofErr w:type="spellStart"/>
-      <w:r>
-        <w:t>nextflow</w:t>
-      </w:r>
-      <w:proofErr w:type="spellEnd"/>
-      <w:r>
-        <w:t xml:space="preserve"> bioinformatic pipeline (version 19.10.0) outlined in </w:t>
-      </w:r>
-      <w:hyperlink r:id="rId71">
-        <w:proofErr w:type="spellStart"/>
-        <w:r>
-          <w:t>Arisdakessian</w:t>
-        </w:r>
-        <w:proofErr w:type="spellEnd"/>
-        <w:r>
-          <w:t xml:space="preserve"> et al., 2020 and Jani et al., 2021</w:t>
-        </w:r>
-      </w:hyperlink>
-      <w:r>
-        <w:t xml:space="preserve">. Detailed bioinformatic methods can be found in the supplementary methods. In brief, raw paired </w:t>
-      </w:r>
-      <w:proofErr w:type="spellStart"/>
-      <w:r>
-        <w:t>fastq</w:t>
-      </w:r>
-      <w:proofErr w:type="spellEnd"/>
-      <w:r>
-        <w:t xml:space="preserve"> reads were preprocessed using the DADA2 R package </w:t>
-      </w:r>
-      <w:hyperlink r:id="rId72">
-        <w:r>
-          <w:t>(Callahan et al., 2016a)</w:t>
-        </w:r>
-      </w:hyperlink>
-      <w:r>
-        <w:t xml:space="preserve">. We used </w:t>
-      </w:r>
-      <w:proofErr w:type="spellStart"/>
-      <w:r>
-        <w:t>mothur</w:t>
-      </w:r>
-      <w:proofErr w:type="spellEnd"/>
-      <w:r>
-        <w:t xml:space="preserve"> </w:t>
-      </w:r>
-      <w:hyperlink r:id="rId73">
-        <w:r>
-          <w:t>(Schloss et al., 2009)</w:t>
-        </w:r>
-      </w:hyperlink>
-      <w:r>
-        <w:t xml:space="preserve"> with the Silva (release 132) database </w:t>
-      </w:r>
-      <w:hyperlink r:id="rId74">
-        <w:r>
-          <w:t>(Quast et al., 2013)</w:t>
-        </w:r>
-      </w:hyperlink>
-      <w:r>
-        <w:t xml:space="preserve"> to align and annotate the sequences, respectively. Per-sample read depth was normalized to 12,000 sequences per sample. OTUs were defined as unique “amplicon sequence variants” (100% clustering OTUs) by DADA2 </w:t>
-      </w:r>
-      <w:hyperlink r:id="rId75">
-        <w:r>
-          <w:t>(Callahan et al., 2016)</w:t>
-        </w:r>
-      </w:hyperlink>
-      <w:r>
-        <w:t xml:space="preserve">. Lastly, we used the lulu R package to remove artefactual OTUs </w:t>
-      </w:r>
-      <w:hyperlink r:id="rId76">
-        <w:r>
-          <w:t>(Frøslev et al., 2017)</w:t>
-        </w:r>
-      </w:hyperlink>
-      <w:r>
-        <w:t xml:space="preserve"> and discarded OTUs represented by two or less reads across the 243 samples included in this library. </w:t>
-      </w:r>
-      <w:proofErr w:type="spellStart"/>
-      <w:r>
-        <w:t>UniFrac</w:t>
-      </w:r>
-      <w:proofErr w:type="spellEnd"/>
-      <w:r>
-        <w:t xml:space="preserve"> distance matrices were constructed from the OTU data and used to assess multivariate differences between microbial communities </w:t>
-      </w:r>
-      <w:hyperlink r:id="rId77">
-        <w:r>
-          <w:t>(</w:t>
-        </w:r>
-        <w:proofErr w:type="spellStart"/>
-        <w:r>
-          <w:t>Lozupone</w:t>
-        </w:r>
-        <w:proofErr w:type="spellEnd"/>
-        <w:r>
-          <w:t xml:space="preserve"> &amp; Knight, 2005)</w:t>
-        </w:r>
-      </w:hyperlink>
-      <w:r>
-        <w:t>. At the final time point, two outlier samples</w:t>
-      </w:r>
-      <w:r>
-        <w:rPr>
-          <w:rFonts w:ascii="Arial Unicode MS" w:eastAsia="Arial Unicode MS" w:hAnsi="Arial Unicode MS" w:cs="Arial Unicode MS"/>
-        </w:rPr>
-        <w:t xml:space="preserve"> were identified and removed from downstream 16S analysis (outliers were defined as samples whose log10 distance from the centroid of a treatment ≥ 1.5 SD above the mean log10 distance from the centroid for a given treatment). </w:t>
-      </w:r>
-    </w:p>
-    <w:p>
-      <w:pPr>
-        <w:spacing w:line="480" w:lineRule="auto"/>
-      </w:pPr>
-    </w:p>
-    <w:p>
-      <w:pPr>
-        <w:spacing w:line="480" w:lineRule="auto"/>
-        <w:rPr>
-          <w:i/>
-          <w:u w:val="single"/>
-        </w:rPr>
-      </w:pPr>
-      <w:r>
-        <w:rPr>
-          <w:i/>
-          <w:u w:val="single"/>
-        </w:rPr>
-        <w:t xml:space="preserve">Metabolomics </w:t>
-      </w:r>
-      <w:proofErr w:type="spellStart"/>
-      <w:r>
-        <w:rPr>
-          <w:i/>
-          <w:u w:val="single"/>
-        </w:rPr>
-        <w:t>Chemoinformatics</w:t>
-      </w:r>
-      <w:proofErr w:type="spellEnd"/>
-    </w:p>
-    <w:p>
-      <w:pPr>
-        <w:spacing w:line="480" w:lineRule="auto"/>
-        <w:ind w:firstLine="720"/>
-      </w:pPr>
-      <w:r>
-        <w:t>RAW files were converted to .</w:t>
-      </w:r>
-      <w:proofErr w:type="spellStart"/>
-      <w:r>
-        <w:t>mzML</w:t>
-      </w:r>
-      <w:proofErr w:type="spellEnd"/>
-      <w:r>
-        <w:t xml:space="preserve"> files using </w:t>
-      </w:r>
-      <w:proofErr w:type="spellStart"/>
-      <w:r>
-        <w:t>MSConvert</w:t>
-      </w:r>
-      <w:proofErr w:type="spellEnd"/>
-      <w:r>
-        <w:t xml:space="preserve"> </w:t>
-      </w:r>
-      <w:hyperlink r:id="rId78">
-        <w:r>
-          <w:t>(Chambers et al., 2012)</w:t>
-        </w:r>
-      </w:hyperlink>
-      <w:r>
-        <w:t xml:space="preserve">. MZmine3 (version 3.2.8) </w:t>
-      </w:r>
-      <w:hyperlink r:id="rId79">
-        <w:r>
-          <w:t>(</w:t>
-        </w:r>
-        <w:proofErr w:type="spellStart"/>
-        <w:r>
-          <w:t>Pluskal</w:t>
-        </w:r>
-        <w:proofErr w:type="spellEnd"/>
-        <w:r>
-          <w:t xml:space="preserve"> et al., 2010)</w:t>
-        </w:r>
-      </w:hyperlink>
-      <w:r>
-        <w:t xml:space="preserve"> was used for alignment between samples and feature extraction. </w:t>
-      </w:r>
-      <w:proofErr w:type="gramStart"/>
-      <w:r>
-        <w:t>In order to</w:t>
-      </w:r>
-      <w:proofErr w:type="gramEnd"/>
-      <w:r>
-        <w:t xml:space="preserve"> yield higher consensus alignment quality of MS2 spectra to improve database matching and molecular networking, the 35 samples from this experiment were combined in </w:t>
-      </w:r>
-      <w:proofErr w:type="spellStart"/>
-      <w:r>
-        <w:t>MzMine</w:t>
-      </w:r>
-      <w:proofErr w:type="spellEnd"/>
-      <w:r>
-        <w:t xml:space="preserve"> with 756 coral reef environmental and experimental DOM samples belonging to tandem studies conducted during the same fieldwork period at Gump Station. Detailed chemoinformatic parameters can be found in the supplemental methods. Metabolite cheminformatics generated 54,040 total metabolite ion-features (hereafter referred to as features). Ten procedural blanks (LC/MS grade water run in parallel with samples) were included in the run. These procedural blanks were used to identify background features and transient features in the 35 samples from this experiment. Background features were defined as features with an average intensity across all samples which is less than double the maximum intensity of that feature in the procedural blanks. Transient features are defined as features that do not exceed 5 x 10</w:t>
-      </w:r>
-      <w:r>
-        <w:rPr>
-          <w:vertAlign w:val="superscript"/>
-        </w:rPr>
-        <w:t>4</w:t>
-      </w:r>
-      <w:r>
-        <w:t xml:space="preserve"> extracted ion chromatogram values (XIC) in more than 2 samples. Blank correction and transient feature removal removed 29,286 and 6,483 features, respectively. This resulted in 18,271 features with XIC-values (Extracted-ion chromatogram values or peak areas) which composes what we consider the </w:t>
-      </w:r>
-      <w:proofErr w:type="spellStart"/>
-      <w:r>
-        <w:t>exo</w:t>
-      </w:r>
-      <w:proofErr w:type="spellEnd"/>
-      <w:r>
-        <w:t>-metabolome (mixture of ambient and exudate features) which was used in downstream analysis.</w:t>
-      </w:r>
-    </w:p>
-    <w:p>
-      <w:pPr>
-        <w:spacing w:line="480" w:lineRule="auto"/>
-        <w:rPr>
-          <w:i/>
-          <w:u w:val="single"/>
-        </w:rPr>
-      </w:pPr>
-    </w:p>
-    <w:p>
-      <w:pPr>
-        <w:spacing w:line="480" w:lineRule="auto"/>
-        <w:rPr>
-          <w:i/>
-          <w:u w:val="single"/>
-        </w:rPr>
-      </w:pPr>
-      <w:r>
-        <w:rPr>
-          <w:i/>
-          <w:u w:val="single"/>
-        </w:rPr>
-        <w:t>Statistics</w:t>
-      </w:r>
-    </w:p>
-    <w:p>
-      <w:pPr>
-        <w:spacing w:line="480" w:lineRule="auto"/>
-        <w:ind w:firstLine="720"/>
-      </w:pPr>
-      <w:r>
-        <w:t xml:space="preserve">Data analysis and statistics were done using R (version 4.2.1). Main packages used are the core packages within </w:t>
-      </w:r>
-      <w:proofErr w:type="spellStart"/>
-      <w:r>
-        <w:t>tidyverse</w:t>
-      </w:r>
-      <w:proofErr w:type="spellEnd"/>
-      <w:r>
-        <w:t xml:space="preserve"> </w:t>
-      </w:r>
-      <w:hyperlink r:id="rId80">
-        <w:r>
-          <w:t>(Wickham et al., 2019)</w:t>
-        </w:r>
-      </w:hyperlink>
-      <w:r>
-        <w:t xml:space="preserve">, vegan </w:t>
-      </w:r>
-      <w:hyperlink r:id="rId81">
-        <w:r>
-          <w:t>(Oksanen, 2013)</w:t>
-        </w:r>
-      </w:hyperlink>
-      <w:r>
-        <w:t xml:space="preserve">, </w:t>
-      </w:r>
-      <w:proofErr w:type="spellStart"/>
-      <w:r>
-        <w:t>BiodiversityR</w:t>
-      </w:r>
-      <w:proofErr w:type="spellEnd"/>
-      <w:r>
-        <w:t xml:space="preserve"> </w:t>
+      <w:bookmarkStart w:id="1" w:name="_Hlk144134658"/>
+      <w:r>
+        <w:rPr>
+          <w:highlight w:val="yellow"/>
+        </w:rPr>
+        <w:t xml:space="preserve">The OTU co-occurrence network was generated using SPIEC-EASI </w:t>
       </w:r>
       <w:hyperlink r:id="rId82">
-        <w:r>
-          <w:t>(Kindt &amp; Coe, 2005)</w:t>
-        </w:r>
-      </w:hyperlink>
-      <w:r>
-        <w:t xml:space="preserve">, </w:t>
-      </w:r>
-      <w:proofErr w:type="spellStart"/>
-      <w:r>
-        <w:t>pairwiseAdonis</w:t>
-      </w:r>
-      <w:proofErr w:type="spellEnd"/>
-      <w:r>
-        <w:t xml:space="preserve"> </w:t>
-      </w:r>
-      <w:hyperlink r:id="rId83">
-        <w:r>
-          <w:t>(Martinez P., 2020)</w:t>
-        </w:r>
-      </w:hyperlink>
-      <w:r>
-        <w:t xml:space="preserve">, and stats </w:t>
-      </w:r>
-      <w:hyperlink r:id="rId84">
-        <w:r>
-          <w:t>(R Core Team, 2013)</w:t>
-        </w:r>
-      </w:hyperlink>
-      <w:r>
-        <w:t xml:space="preserve">. </w:t>
-      </w:r>
-      <w:r>
-        <w:rPr>
-          <w:highlight w:val="yellow"/>
-        </w:rPr>
-        <w:t xml:space="preserve">The OTU co-occurrence network was generated using SPIEC-EASI </w:t>
-      </w:r>
-      <w:hyperlink r:id="rId85">
         <w:r>
           <w:rPr>
             <w:highlight w:val="yellow"/>
@@ -4303,30 +4342,23 @@
         <w:rPr>
           <w:highlight w:val="yellow"/>
         </w:rPr>
-        <w:t xml:space="preserve"> </w:t>
-      </w:r>
+        <w:t xml:space="preserve"> and visualized using </w:t>
+      </w:r>
+      <w:proofErr w:type="spellStart"/>
       <w:r>
         <w:rPr>
           <w:highlight w:val="yellow"/>
         </w:rPr>
-        <w:lastRenderedPageBreak/>
-        <w:t xml:space="preserve">and visualized using </w:t>
-      </w:r>
-      <w:proofErr w:type="spellStart"/>
+        <w:t>Cytoscape</w:t>
+      </w:r>
+      <w:proofErr w:type="spellEnd"/>
       <w:r>
         <w:rPr>
           <w:highlight w:val="yellow"/>
         </w:rPr>
-        <w:t>Cytoscape</w:t>
-      </w:r>
-      <w:proofErr w:type="spellEnd"/>
-      <w:r>
-        <w:rPr>
-          <w:highlight w:val="yellow"/>
-        </w:rPr>
         <w:t xml:space="preserve"> (version 3.9.1) </w:t>
       </w:r>
-      <w:hyperlink r:id="rId86">
+      <w:hyperlink r:id="rId83">
         <w:r>
           <w:rPr>
             <w:highlight w:val="yellow"/>
@@ -4334,6 +4366,7 @@
           <w:t>(Shannon et al., 2003)</w:t>
         </w:r>
       </w:hyperlink>
+      <w:bookmarkEnd w:id="1"/>
       <w:r>
         <w:rPr>
           <w:highlight w:val="yellow"/>
@@ -4343,7 +4376,7 @@
       <w:r>
         <w:t xml:space="preserve"> R scripts and additional packages are available through </w:t>
       </w:r>
-      <w:hyperlink r:id="rId87">
+      <w:hyperlink r:id="rId84">
         <w:r>
           <w:rPr>
             <w:color w:val="1155CC"/>
@@ -4938,7 +4971,7 @@
       <w:r>
         <w:t xml:space="preserve">Scripts used to analyze the data in R have been deposited in GitHub at </w:t>
       </w:r>
-      <w:hyperlink r:id="rId88">
+      <w:hyperlink r:id="rId85">
         <w:r>
           <w:rPr>
             <w:color w:val="1155CC"/>
@@ -5066,12 +5099,12 @@
       <w:r>
         <w:t>, 115–136.</w:t>
       </w:r>
-      <w:hyperlink r:id="rId89">
+      <w:hyperlink r:id="rId86">
         <w:r>
           <w:t xml:space="preserve"> </w:t>
         </w:r>
       </w:hyperlink>
-      <w:hyperlink r:id="rId90">
+      <w:hyperlink r:id="rId87">
         <w:r>
           <w:rPr>
             <w:color w:val="1155CC"/>
@@ -5112,12 +5145,12 @@
       <w:r>
         <w:t>(2), 129–137.</w:t>
       </w:r>
-      <w:hyperlink r:id="rId91">
+      <w:hyperlink r:id="rId88">
         <w:r>
           <w:t xml:space="preserve"> </w:t>
         </w:r>
       </w:hyperlink>
-      <w:hyperlink r:id="rId92">
+      <w:hyperlink r:id="rId89">
         <w:r>
           <w:rPr>
             <w:color w:val="1155CC"/>
@@ -5209,12 +5242,12 @@
       <w:r>
         <w:t>, 112.</w:t>
       </w:r>
-      <w:hyperlink r:id="rId93">
+      <w:hyperlink r:id="rId90">
         <w:r>
           <w:t xml:space="preserve"> </w:t>
         </w:r>
       </w:hyperlink>
-      <w:hyperlink r:id="rId94">
+      <w:hyperlink r:id="rId91">
         <w:r>
           <w:rPr>
             <w:color w:val="1155CC"/>
@@ -5275,12 +5308,12 @@
       <w:r>
         <w:t>, 120–124.</w:t>
       </w:r>
-      <w:hyperlink r:id="rId95">
+      <w:hyperlink r:id="rId92">
         <w:r>
           <w:t xml:space="preserve"> </w:t>
         </w:r>
       </w:hyperlink>
-      <w:hyperlink r:id="rId96">
+      <w:hyperlink r:id="rId93">
         <w:r>
           <w:rPr>
             <w:color w:val="1155CC"/>
@@ -5349,12 +5382,12 @@
       <w:r>
         <w:t>(10), 782–791.</w:t>
       </w:r>
-      <w:hyperlink r:id="rId97">
+      <w:hyperlink r:id="rId94">
         <w:r>
           <w:t xml:space="preserve"> </w:t>
         </w:r>
       </w:hyperlink>
-      <w:hyperlink r:id="rId98">
+      <w:hyperlink r:id="rId95">
         <w:r>
           <w:rPr>
             <w:color w:val="1155CC"/>
@@ -5442,12 +5475,12 @@
       <w:r>
         <w:t>(1733), 1655–1664.</w:t>
       </w:r>
-      <w:hyperlink r:id="rId99">
+      <w:hyperlink r:id="rId96">
         <w:r>
           <w:t xml:space="preserve"> </w:t>
         </w:r>
       </w:hyperlink>
-      <w:hyperlink r:id="rId100">
+      <w:hyperlink r:id="rId97">
         <w:r>
           <w:rPr>
             <w:color w:val="1155CC"/>
@@ -5488,12 +5521,12 @@
       <w:r>
         <w:t>(12), 621–628.</w:t>
       </w:r>
-      <w:hyperlink r:id="rId101">
+      <w:hyperlink r:id="rId98">
         <w:r>
           <w:t xml:space="preserve"> </w:t>
         </w:r>
       </w:hyperlink>
-      <w:hyperlink r:id="rId102">
+      <w:hyperlink r:id="rId99">
         <w:r>
           <w:rPr>
             <w:color w:val="1155CC"/>
@@ -5534,12 +5567,12 @@
       <w:r>
         <w:t>(1), 402–429.</w:t>
       </w:r>
-      <w:hyperlink r:id="rId103">
+      <w:hyperlink r:id="rId100">
         <w:r>
           <w:t xml:space="preserve"> </w:t>
         </w:r>
       </w:hyperlink>
-      <w:hyperlink r:id="rId104">
+      <w:hyperlink r:id="rId101">
         <w:r>
           <w:rPr>
             <w:color w:val="1155CC"/>
@@ -5617,12 +5650,12 @@
       <w:r>
         <w:t>(11), e0188319.</w:t>
       </w:r>
-      <w:hyperlink r:id="rId105">
+      <w:hyperlink r:id="rId102">
         <w:r>
           <w:t xml:space="preserve"> </w:t>
         </w:r>
       </w:hyperlink>
-      <w:hyperlink r:id="rId106">
+      <w:hyperlink r:id="rId103">
         <w:r>
           <w:rPr>
             <w:color w:val="1155CC"/>
@@ -5663,12 +5696,12 @@
       <w:r>
         <w:t>(1), 317–340.</w:t>
       </w:r>
-      <w:hyperlink r:id="rId107">
+      <w:hyperlink r:id="rId104">
         <w:r>
           <w:t xml:space="preserve"> </w:t>
         </w:r>
       </w:hyperlink>
-      <w:hyperlink r:id="rId108">
+      <w:hyperlink r:id="rId105">
         <w:r>
           <w:rPr>
             <w:color w:val="1155CC"/>
@@ -5709,12 +5742,12 @@
       <w:r>
         <w:t>(0), S129–S138.</w:t>
       </w:r>
-      <w:hyperlink r:id="rId109">
+      <w:hyperlink r:id="rId106">
         <w:r>
           <w:t xml:space="preserve"> </w:t>
         </w:r>
       </w:hyperlink>
-      <w:hyperlink r:id="rId110">
+      <w:hyperlink r:id="rId107">
         <w:r>
           <w:rPr>
             <w:color w:val="1155CC"/>
@@ -5763,12 +5796,12 @@
       <w:r>
         <w:t>, 154075.</w:t>
       </w:r>
-      <w:hyperlink r:id="rId111">
+      <w:hyperlink r:id="rId108">
         <w:r>
           <w:t xml:space="preserve"> </w:t>
         </w:r>
       </w:hyperlink>
-      <w:hyperlink r:id="rId112">
+      <w:hyperlink r:id="rId109">
         <w:r>
           <w:rPr>
             <w:color w:val="1155CC"/>
@@ -5817,12 +5850,12 @@
       <w:r>
         <w:t>(6), e03324.</w:t>
       </w:r>
-      <w:hyperlink r:id="rId113">
+      <w:hyperlink r:id="rId110">
         <w:r>
           <w:t xml:space="preserve"> </w:t>
         </w:r>
       </w:hyperlink>
-      <w:hyperlink r:id="rId114">
+      <w:hyperlink r:id="rId111">
         <w:r>
           <w:rPr>
             <w:color w:val="1155CC"/>
@@ -5864,12 +5897,12 @@
       <w:r>
         <w:t>(19), 3467–3477.</w:t>
       </w:r>
-      <w:hyperlink r:id="rId115">
+      <w:hyperlink r:id="rId112">
         <w:r>
           <w:t xml:space="preserve"> </w:t>
         </w:r>
       </w:hyperlink>
-      <w:hyperlink r:id="rId116">
+      <w:hyperlink r:id="rId113">
         <w:r>
           <w:rPr>
             <w:color w:val="1155CC"/>
@@ -5926,12 +5959,12 @@
       <w:r>
         <w:t>(Supplement 1), 4516–4522.</w:t>
       </w:r>
-      <w:hyperlink r:id="rId117">
+      <w:hyperlink r:id="rId114">
         <w:r>
           <w:t xml:space="preserve"> </w:t>
         </w:r>
       </w:hyperlink>
-      <w:hyperlink r:id="rId118">
+      <w:hyperlink r:id="rId115">
         <w:r>
           <w:rPr>
             <w:color w:val="1155CC"/>
@@ -5996,12 +6029,12 @@
       <w:r>
         <w:t>(16), 1433–1445.</w:t>
       </w:r>
-      <w:hyperlink r:id="rId119">
+      <w:hyperlink r:id="rId116">
         <w:r>
           <w:t xml:space="preserve"> </w:t>
         </w:r>
       </w:hyperlink>
-      <w:hyperlink r:id="rId120">
+      <w:hyperlink r:id="rId117">
         <w:r>
           <w:rPr>
             <w:color w:val="1155CC"/>
@@ -6050,12 +6083,12 @@
       <w:r>
         <w:t>(10), 918–920.</w:t>
       </w:r>
-      <w:hyperlink r:id="rId121">
+      <w:hyperlink r:id="rId118">
         <w:r>
           <w:t xml:space="preserve"> </w:t>
         </w:r>
       </w:hyperlink>
-      <w:hyperlink r:id="rId122">
+      <w:hyperlink r:id="rId119">
         <w:r>
           <w:rPr>
             <w:color w:val="1155CC"/>
@@ -6103,12 +6136,12 @@
       <w:r>
         <w:t>, 1462-2920.16092.</w:t>
       </w:r>
-      <w:hyperlink r:id="rId123">
+      <w:hyperlink r:id="rId120">
         <w:r>
           <w:t xml:space="preserve"> </w:t>
         </w:r>
       </w:hyperlink>
-      <w:hyperlink r:id="rId124">
+      <w:hyperlink r:id="rId121">
         <w:r>
           <w:rPr>
             <w:color w:val="1155CC"/>
@@ -6196,12 +6229,12 @@
       <w:r>
         <w:t>(1), 35–42.</w:t>
       </w:r>
-      <w:hyperlink r:id="rId125">
+      <w:hyperlink r:id="rId122">
         <w:r>
           <w:t xml:space="preserve"> </w:t>
         </w:r>
       </w:hyperlink>
-      <w:hyperlink r:id="rId126">
+      <w:hyperlink r:id="rId123">
         <w:r>
           <w:rPr>
             <w:color w:val="1155CC"/>
@@ -6285,12 +6318,12 @@
       <w:r>
         <w:t>, 265–274.</w:t>
       </w:r>
-      <w:hyperlink r:id="rId127">
+      <w:hyperlink r:id="rId124">
         <w:r>
           <w:t xml:space="preserve"> </w:t>
         </w:r>
       </w:hyperlink>
-      <w:hyperlink r:id="rId128">
+      <w:hyperlink r:id="rId125">
         <w:r>
           <w:rPr>
             <w:color w:val="1155CC"/>
@@ -6347,12 +6380,12 @@
       <w:r>
         <w:t>, 203–209.</w:t>
       </w:r>
-      <w:hyperlink r:id="rId129">
+      <w:hyperlink r:id="rId126">
         <w:r>
           <w:t xml:space="preserve"> </w:t>
         </w:r>
       </w:hyperlink>
-      <w:hyperlink r:id="rId130">
+      <w:hyperlink r:id="rId127">
         <w:r>
           <w:rPr>
             <w:color w:val="1155CC"/>
@@ -6401,12 +6434,12 @@
       <w:r>
         <w:t>(5), 1081–1093.</w:t>
       </w:r>
-      <w:hyperlink r:id="rId131">
+      <w:hyperlink r:id="rId128">
         <w:r>
           <w:t xml:space="preserve"> </w:t>
         </w:r>
       </w:hyperlink>
-      <w:hyperlink r:id="rId132">
+      <w:hyperlink r:id="rId129">
         <w:r>
           <w:rPr>
             <w:color w:val="1155CC"/>
@@ -6471,12 +6504,12 @@
       <w:r>
         <w:t>(1), 15.</w:t>
       </w:r>
-      <w:hyperlink r:id="rId133">
+      <w:hyperlink r:id="rId130">
         <w:r>
           <w:t xml:space="preserve"> </w:t>
         </w:r>
       </w:hyperlink>
-      <w:hyperlink r:id="rId134">
+      <w:hyperlink r:id="rId131">
         <w:r>
           <w:rPr>
             <w:color w:val="1155CC"/>
@@ -6525,12 +6558,12 @@
       <w:r>
         <w:t>(1), Article 1.</w:t>
       </w:r>
-      <w:hyperlink r:id="rId135">
+      <w:hyperlink r:id="rId132">
         <w:r>
           <w:t xml:space="preserve"> </w:t>
         </w:r>
       </w:hyperlink>
-      <w:hyperlink r:id="rId136">
+      <w:hyperlink r:id="rId133">
         <w:r>
           <w:rPr>
             <w:color w:val="1155CC"/>
@@ -6591,12 +6624,12 @@
       <w:r>
         <w:t>(7), 3656–3662.</w:t>
       </w:r>
-      <w:hyperlink r:id="rId137">
+      <w:hyperlink r:id="rId134">
         <w:r>
           <w:t xml:space="preserve"> </w:t>
         </w:r>
       </w:hyperlink>
-      <w:hyperlink r:id="rId138">
+      <w:hyperlink r:id="rId135">
         <w:r>
           <w:rPr>
             <w:color w:val="1155CC"/>
@@ -6636,12 +6669,12 @@
       <w:r>
         <w:t>, 1–15.</w:t>
       </w:r>
-      <w:hyperlink r:id="rId139">
+      <w:hyperlink r:id="rId136">
         <w:r>
           <w:t xml:space="preserve"> </w:t>
         </w:r>
       </w:hyperlink>
-      <w:hyperlink r:id="rId140">
+      <w:hyperlink r:id="rId137">
         <w:r>
           <w:rPr>
             <w:color w:val="1155CC"/>
@@ -6698,12 +6731,12 @@
       <w:r>
         <w:t>(5), 999–1007.</w:t>
       </w:r>
-      <w:hyperlink r:id="rId141">
+      <w:hyperlink r:id="rId138">
         <w:r>
           <w:t xml:space="preserve"> </w:t>
         </w:r>
       </w:hyperlink>
-      <w:hyperlink r:id="rId142">
+      <w:hyperlink r:id="rId139">
         <w:r>
           <w:rPr>
             <w:color w:val="1155CC"/>
@@ -6749,12 +6782,12 @@
       <w:r>
         <w:t>(7), fix080.</w:t>
       </w:r>
-      <w:hyperlink r:id="rId143">
+      <w:hyperlink r:id="rId140">
         <w:r>
           <w:t xml:space="preserve"> </w:t>
         </w:r>
       </w:hyperlink>
-      <w:hyperlink r:id="rId144">
+      <w:hyperlink r:id="rId141">
         <w:r>
           <w:rPr>
             <w:color w:val="1155CC"/>
@@ -6816,12 +6849,12 @@
       <w:r>
         <w:t>(3), 687.</w:t>
       </w:r>
-      <w:hyperlink r:id="rId145">
+      <w:hyperlink r:id="rId142">
         <w:r>
           <w:t xml:space="preserve"> </w:t>
         </w:r>
       </w:hyperlink>
-      <w:hyperlink r:id="rId146">
+      <w:hyperlink r:id="rId143">
         <w:r>
           <w:rPr>
             <w:color w:val="1155CC"/>
@@ -6883,12 +6916,12 @@
       <w:r>
         <w:t>(3), 621–631.</w:t>
       </w:r>
-      <w:hyperlink r:id="rId147">
+      <w:hyperlink r:id="rId144">
         <w:r>
           <w:t xml:space="preserve"> </w:t>
         </w:r>
       </w:hyperlink>
-      <w:hyperlink r:id="rId148">
+      <w:hyperlink r:id="rId145">
         <w:r>
           <w:rPr>
             <w:color w:val="1155CC"/>
@@ -6934,12 +6967,12 @@
       <w:r>
         <w:t>(7088), Article 7088.</w:t>
       </w:r>
-      <w:hyperlink r:id="rId149">
+      <w:hyperlink r:id="rId146">
         <w:r>
           <w:t xml:space="preserve"> </w:t>
         </w:r>
       </w:hyperlink>
-      <w:hyperlink r:id="rId150">
+      <w:hyperlink r:id="rId147">
         <w:r>
           <w:rPr>
             <w:color w:val="1155CC"/>
@@ -6975,12 +7008,12 @@
       <w:r>
         <w:t>, 1.</w:t>
       </w:r>
-      <w:hyperlink r:id="rId151">
+      <w:hyperlink r:id="rId148">
         <w:r>
           <w:t xml:space="preserve"> </w:t>
         </w:r>
       </w:hyperlink>
-      <w:hyperlink r:id="rId152">
+      <w:hyperlink r:id="rId149">
         <w:r>
           <w:rPr>
             <w:color w:val="1155CC"/>
@@ -7045,12 +7078,12 @@
       <w:r>
         <w:t>(6), Article 6.</w:t>
       </w:r>
-      <w:hyperlink r:id="rId153">
+      <w:hyperlink r:id="rId150">
         <w:r>
           <w:t xml:space="preserve"> </w:t>
         </w:r>
       </w:hyperlink>
-      <w:hyperlink r:id="rId154">
+      <w:hyperlink r:id="rId151">
         <w:r>
           <w:rPr>
             <w:color w:val="1155CC"/>
@@ -7109,12 +7142,12 @@
       <w:r>
         <w:t>, e108.</w:t>
       </w:r>
-      <w:hyperlink r:id="rId155">
+      <w:hyperlink r:id="rId152">
         <w:r>
           <w:t xml:space="preserve"> </w:t>
         </w:r>
       </w:hyperlink>
-      <w:hyperlink r:id="rId156">
+      <w:hyperlink r:id="rId153">
         <w:r>
           <w:rPr>
             <w:color w:val="1155CC"/>
@@ -7163,12 +7196,12 @@
       <w:r>
         <w:t>(11), e27973.</w:t>
       </w:r>
-      <w:hyperlink r:id="rId157">
+      <w:hyperlink r:id="rId154">
         <w:r>
           <w:t xml:space="preserve"> </w:t>
         </w:r>
       </w:hyperlink>
-      <w:hyperlink r:id="rId158">
+      <w:hyperlink r:id="rId155">
         <w:r>
           <w:rPr>
             <w:color w:val="1155CC"/>
@@ -7236,12 +7269,12 @@
       <w:r>
         <w:t>(1), 38402.</w:t>
       </w:r>
-      <w:hyperlink r:id="rId159">
+      <w:hyperlink r:id="rId156">
         <w:r>
           <w:t xml:space="preserve"> </w:t>
         </w:r>
       </w:hyperlink>
-      <w:hyperlink r:id="rId160">
+      <w:hyperlink r:id="rId157">
         <w:r>
           <w:rPr>
             <w:color w:val="1155CC"/>
@@ -7282,12 +7315,12 @@
       <w:r>
         <w:t>(1), 105–118.</w:t>
       </w:r>
-      <w:hyperlink r:id="rId161">
+      <w:hyperlink r:id="rId158">
         <w:r>
           <w:t xml:space="preserve"> </w:t>
         </w:r>
       </w:hyperlink>
-      <w:hyperlink r:id="rId162">
+      <w:hyperlink r:id="rId159">
         <w:r>
           <w:rPr>
             <w:color w:val="1155CC"/>
@@ -7327,12 +7360,12 @@
       <w:r>
         <w:t>.</w:t>
       </w:r>
-      <w:hyperlink r:id="rId163">
+      <w:hyperlink r:id="rId160">
         <w:r>
           <w:t xml:space="preserve"> </w:t>
         </w:r>
       </w:hyperlink>
-      <w:hyperlink r:id="rId164">
+      <w:hyperlink r:id="rId161">
         <w:r>
           <w:rPr>
             <w:color w:val="1155CC"/>
@@ -7379,12 +7412,12 @@
       <w:r>
         <w:t>(1), 41–53.</w:t>
       </w:r>
-      <w:hyperlink r:id="rId165">
+      <w:hyperlink r:id="rId162">
         <w:r>
           <w:t xml:space="preserve"> </w:t>
         </w:r>
       </w:hyperlink>
-      <w:hyperlink r:id="rId166">
+      <w:hyperlink r:id="rId163">
         <w:r>
           <w:rPr>
             <w:color w:val="1155CC"/>
@@ -7433,12 +7466,12 @@
       <w:r>
         <w:t>(12), 2728–2743.</w:t>
       </w:r>
-      <w:hyperlink r:id="rId167">
+      <w:hyperlink r:id="rId164">
         <w:r>
           <w:t xml:space="preserve"> </w:t>
         </w:r>
       </w:hyperlink>
-      <w:hyperlink r:id="rId168">
+      <w:hyperlink r:id="rId165">
         <w:r>
           <w:rPr>
             <w:color w:val="1155CC"/>
@@ -7479,12 +7512,12 @@
       <w:r>
         <w:t>(2), 541–556.</w:t>
       </w:r>
-      <w:hyperlink r:id="rId169">
+      <w:hyperlink r:id="rId166">
         <w:r>
           <w:t xml:space="preserve"> </w:t>
         </w:r>
       </w:hyperlink>
-      <w:hyperlink r:id="rId170">
+      <w:hyperlink r:id="rId167">
         <w:r>
           <w:rPr>
             <w:color w:val="1155CC"/>
@@ -7541,12 +7574,12 @@
       <w:r>
         <w:t>(6), 1628–1640.</w:t>
       </w:r>
-      <w:hyperlink r:id="rId171">
+      <w:hyperlink r:id="rId168">
         <w:r>
           <w:t xml:space="preserve"> </w:t>
         </w:r>
       </w:hyperlink>
-      <w:hyperlink r:id="rId172">
+      <w:hyperlink r:id="rId169">
         <w:r>
           <w:rPr>
             <w:color w:val="1155CC"/>
@@ -7595,12 +7628,12 @@
       <w:r>
         <w:t>(1836), 20161137.</w:t>
       </w:r>
-      <w:hyperlink r:id="rId173">
+      <w:hyperlink r:id="rId170">
         <w:r>
           <w:t xml:space="preserve"> </w:t>
         </w:r>
       </w:hyperlink>
-      <w:hyperlink r:id="rId174">
+      <w:hyperlink r:id="rId171">
         <w:r>
           <w:rPr>
             <w:color w:val="1155CC"/>
@@ -7648,12 +7681,31 @@
         <w:widowControl w:val="0"/>
         <w:spacing w:line="480" w:lineRule="auto"/>
         <w:ind w:left="880" w:hanging="440"/>
-        <w:rPr>
-          <w:color w:val="1155CC"/>
-          <w:u w:val="single"/>
-        </w:rPr>
-      </w:pPr>
-      <w:r>
+      </w:pPr>
+      <w:r>
+        <w:rPr>
+          <w:highlight w:val="yellow"/>
+        </w:rPr>
+        <w:t xml:space="preserve">Kurtz, Z. D., Müller, C. L., Miraldi, E. R., Littman, D. R., Blaser, M. J., &amp; Bonneau, R. A. (2015). Sparse and Compositionally Robust Inference of Microbial Ecological Networks. PLOS Computational Biology, 11(5), e1004226. </w:t>
+      </w:r>
+      <w:hyperlink r:id="rId172" w:history="1">
+        <w:r>
+          <w:rPr>
+            <w:rStyle w:val="Hyperlink"/>
+            <w:highlight w:val="yellow"/>
+          </w:rPr>
+          <w:t>https://doi.org/10.1371/journal.pcbi.1004226</w:t>
+        </w:r>
+      </w:hyperlink>
+    </w:p>
+    <w:p>
+      <w:pPr>
+        <w:widowControl w:val="0"/>
+        <w:spacing w:line="480" w:lineRule="auto"/>
+        <w:ind w:left="880" w:hanging="440"/>
+      </w:pPr>
+      <w:r>
+        <w:lastRenderedPageBreak/>
         <w:t xml:space="preserve">Leinbach, S. E., Speare, K. E., Rossin, A. M., Holstein, D. M., &amp; Strader, M. E. (2021). Energetic and reproductive costs of coral recovery in divergent bleaching responses. </w:t>
       </w:r>
       <w:r>
@@ -7674,12 +7726,12 @@
       <w:r>
         <w:t>(1), Article 1.</w:t>
       </w:r>
-      <w:hyperlink r:id="rId175">
+      <w:hyperlink r:id="rId173">
         <w:r>
           <w:t xml:space="preserve"> </w:t>
         </w:r>
       </w:hyperlink>
-      <w:hyperlink r:id="rId176">
+      <w:hyperlink r:id="rId174">
         <w:r>
           <w:rPr>
             <w:color w:val="1155CC"/>
@@ -7708,7 +7760,6 @@
       </w:r>
       <w:proofErr w:type="spellStart"/>
       <w:r>
-        <w:lastRenderedPageBreak/>
         <w:t>Mishonov</w:t>
       </w:r>
       <w:proofErr w:type="spellEnd"/>
@@ -7741,12 +7792,12 @@
       <w:r>
         <w:t>(10).</w:t>
       </w:r>
-      <w:hyperlink r:id="rId177">
+      <w:hyperlink r:id="rId175">
         <w:r>
           <w:t xml:space="preserve"> </w:t>
         </w:r>
       </w:hyperlink>
-      <w:hyperlink r:id="rId178">
+      <w:hyperlink r:id="rId176">
         <w:r>
           <w:rPr>
             <w:color w:val="1155CC"/>
@@ -7787,12 +7838,12 @@
       <w:r>
         <w:t>(3), 305–347.</w:t>
       </w:r>
-      <w:hyperlink r:id="rId179">
+      <w:hyperlink r:id="rId177">
         <w:r>
           <w:t xml:space="preserve"> </w:t>
         </w:r>
       </w:hyperlink>
-      <w:hyperlink r:id="rId180">
+      <w:hyperlink r:id="rId178">
         <w:r>
           <w:rPr>
             <w:color w:val="1155CC"/>
@@ -7857,12 +7908,12 @@
       <w:r>
         <w:t>(1), Article 1.</w:t>
       </w:r>
-      <w:hyperlink r:id="rId181">
+      <w:hyperlink r:id="rId179">
         <w:r>
           <w:t xml:space="preserve"> </w:t>
         </w:r>
       </w:hyperlink>
-      <w:hyperlink r:id="rId182">
+      <w:hyperlink r:id="rId180">
         <w:r>
           <w:rPr>
             <w:color w:val="1155CC"/>
@@ -7911,12 +7962,12 @@
       <w:r>
         <w:t>(6), 651–660.</w:t>
       </w:r>
-      <w:hyperlink r:id="rId183">
+      <w:hyperlink r:id="rId181">
         <w:r>
           <w:t xml:space="preserve"> </w:t>
         </w:r>
       </w:hyperlink>
-      <w:hyperlink r:id="rId184">
+      <w:hyperlink r:id="rId182">
         <w:r>
           <w:rPr>
             <w:color w:val="1155CC"/>
@@ -7998,12 +8049,12 @@
       <w:r>
         <w:t>(38), 16420–16427.</w:t>
       </w:r>
-      <w:hyperlink r:id="rId185">
+      <w:hyperlink r:id="rId183">
         <w:r>
           <w:t xml:space="preserve"> </w:t>
         </w:r>
       </w:hyperlink>
-      <w:hyperlink r:id="rId186">
+      <w:hyperlink r:id="rId184">
         <w:r>
           <w:rPr>
             <w:color w:val="1155CC"/>
@@ -8024,7 +8075,11 @@
         </w:rPr>
       </w:pPr>
       <w:r>
-        <w:t xml:space="preserve">McDevitt-Irwin, J. M., Baum, J. K., Garren, M., &amp; Vega Thurber, R. L. (2017). Responses of Coral-Associated Bacterial Communities to Local and Global Stressors. </w:t>
+        <w:t xml:space="preserve">McDevitt-Irwin, J. M., Baum, J. K., Garren, M., &amp; Vega Thurber, R. L. (2017). Responses of </w:t>
+      </w:r>
+      <w:r>
+        <w:lastRenderedPageBreak/>
+        <w:t xml:space="preserve">Coral-Associated Bacterial Communities to Local and Global Stressors. </w:t>
       </w:r>
       <w:r>
         <w:rPr>
@@ -8044,12 +8099,12 @@
       <w:r>
         <w:t>, 262.</w:t>
       </w:r>
-      <w:hyperlink r:id="rId187">
+      <w:hyperlink r:id="rId185">
         <w:r>
           <w:t xml:space="preserve"> </w:t>
         </w:r>
       </w:hyperlink>
-      <w:hyperlink r:id="rId188">
+      <w:hyperlink r:id="rId186">
         <w:r>
           <w:rPr>
             <w:color w:val="1155CC"/>
@@ -8090,7 +8145,6 @@
       </w:r>
       <w:proofErr w:type="spellStart"/>
       <w:r>
-        <w:lastRenderedPageBreak/>
         <w:t>Zgliczynski</w:t>
       </w:r>
       <w:proofErr w:type="spellEnd"/>
@@ -8123,12 +8177,12 @@
       <w:r>
         <w:t>(9), e43233.</w:t>
       </w:r>
-      <w:hyperlink r:id="rId189">
+      <w:hyperlink r:id="rId187">
         <w:r>
           <w:t xml:space="preserve"> </w:t>
         </w:r>
       </w:hyperlink>
-      <w:hyperlink r:id="rId190">
+      <w:hyperlink r:id="rId188">
         <w:r>
           <w:rPr>
             <w:color w:val="1155CC"/>
@@ -8193,12 +8247,12 @@
       <w:r>
         <w:t>(1), Article 1.</w:t>
       </w:r>
-      <w:hyperlink r:id="rId191">
+      <w:hyperlink r:id="rId189">
         <w:r>
           <w:t xml:space="preserve"> </w:t>
         </w:r>
       </w:hyperlink>
-      <w:hyperlink r:id="rId192">
+      <w:hyperlink r:id="rId190">
         <w:r>
           <w:rPr>
             <w:color w:val="1155CC"/>
@@ -8239,12 +8293,12 @@
       <w:r>
         <w:t>(2), 215–233.</w:t>
       </w:r>
-      <w:hyperlink r:id="rId193">
+      <w:hyperlink r:id="rId191">
         <w:r>
           <w:t xml:space="preserve"> </w:t>
         </w:r>
       </w:hyperlink>
-      <w:hyperlink r:id="rId194">
+      <w:hyperlink r:id="rId192">
         <w:r>
           <w:rPr>
             <w:color w:val="1155CC"/>
@@ -8293,12 +8347,12 @@
       <w:r>
         <w:t>, 53–60.</w:t>
       </w:r>
-      <w:hyperlink r:id="rId195">
+      <w:hyperlink r:id="rId193">
         <w:r>
           <w:t xml:space="preserve"> </w:t>
         </w:r>
       </w:hyperlink>
-      <w:hyperlink r:id="rId196">
+      <w:hyperlink r:id="rId194">
         <w:r>
           <w:rPr>
             <w:color w:val="1155CC"/>
@@ -8339,12 +8393,12 @@
       <w:r>
         <w:t>(6).</w:t>
       </w:r>
-      <w:hyperlink r:id="rId197">
+      <w:hyperlink r:id="rId195">
         <w:r>
           <w:t xml:space="preserve"> </w:t>
         </w:r>
       </w:hyperlink>
-      <w:hyperlink r:id="rId198">
+      <w:hyperlink r:id="rId196">
         <w:r>
           <w:rPr>
             <w:color w:val="1155CC"/>
@@ -8385,12 +8439,12 @@
       <w:r>
         <w:t>(5), 962–979.</w:t>
       </w:r>
-      <w:hyperlink r:id="rId199">
+      <w:hyperlink r:id="rId197">
         <w:r>
           <w:t xml:space="preserve"> </w:t>
         </w:r>
       </w:hyperlink>
-      <w:hyperlink r:id="rId200">
+      <w:hyperlink r:id="rId198">
         <w:r>
           <w:rPr>
             <w:color w:val="1155CC"/>
@@ -8408,6 +8462,7 @@
       </w:pPr>
       <w:proofErr w:type="spellStart"/>
       <w:r>
+        <w:lastRenderedPageBreak/>
         <w:t>Niggl</w:t>
       </w:r>
       <w:proofErr w:type="spellEnd"/>
@@ -8455,7 +8510,6 @@
       </w:r>
       <w:proofErr w:type="spellStart"/>
       <w:r>
-        <w:lastRenderedPageBreak/>
         <w:t>Symbiodinium</w:t>
       </w:r>
       <w:proofErr w:type="spellEnd"/>
@@ -8480,12 +8534,12 @@
       <w:r>
         <w:t>(2), 501–512.</w:t>
       </w:r>
-      <w:hyperlink r:id="rId201">
+      <w:hyperlink r:id="rId199">
         <w:r>
           <w:t xml:space="preserve"> </w:t>
         </w:r>
       </w:hyperlink>
-      <w:hyperlink r:id="rId202">
+      <w:hyperlink r:id="rId200">
         <w:r>
           <w:rPr>
             <w:color w:val="1155CC"/>
@@ -8539,12 +8593,12 @@
       <w:r>
         <w:t>(1), 184.</w:t>
       </w:r>
-      <w:hyperlink r:id="rId203">
+      <w:hyperlink r:id="rId201">
         <w:r>
           <w:t xml:space="preserve"> </w:t>
         </w:r>
       </w:hyperlink>
-      <w:hyperlink r:id="rId204">
+      <w:hyperlink r:id="rId202">
         <w:r>
           <w:rPr>
             <w:color w:val="1155CC"/>
@@ -8585,12 +8639,12 @@
       <w:r>
         <w:t>(3), 291–320.</w:t>
       </w:r>
-      <w:hyperlink r:id="rId205">
+      <w:hyperlink r:id="rId203">
         <w:r>
           <w:t xml:space="preserve"> </w:t>
         </w:r>
       </w:hyperlink>
-      <w:hyperlink r:id="rId206">
+      <w:hyperlink r:id="rId204">
         <w:r>
           <w:rPr>
             <w:color w:val="1155CC"/>
@@ -8658,12 +8712,12 @@
       <w:r>
         <w:t>(9), 557–567.</w:t>
       </w:r>
-      <w:hyperlink r:id="rId207">
+      <w:hyperlink r:id="rId205">
         <w:r>
           <w:t xml:space="preserve"> </w:t>
         </w:r>
       </w:hyperlink>
-      <w:hyperlink r:id="rId208">
+      <w:hyperlink r:id="rId206">
         <w:r>
           <w:rPr>
             <w:color w:val="1155CC"/>
@@ -8712,12 +8766,12 @@
       <w:r>
         <w:t>(5), 1403–1414.</w:t>
       </w:r>
-      <w:hyperlink r:id="rId209">
+      <w:hyperlink r:id="rId207">
         <w:r>
           <w:t xml:space="preserve"> </w:t>
         </w:r>
       </w:hyperlink>
-      <w:hyperlink r:id="rId210">
+      <w:hyperlink r:id="rId208">
         <w:r>
           <w:rPr>
             <w:color w:val="1155CC"/>
@@ -8774,12 +8828,12 @@
       <w:r>
         <w:t>(2), 381–394.</w:t>
       </w:r>
-      <w:hyperlink r:id="rId211">
+      <w:hyperlink r:id="rId209">
         <w:r>
           <w:t xml:space="preserve"> </w:t>
         </w:r>
       </w:hyperlink>
-      <w:hyperlink r:id="rId212">
+      <w:hyperlink r:id="rId210">
         <w:r>
           <w:rPr>
             <w:color w:val="1155CC"/>
@@ -8816,7 +8870,11 @@
       </w:r>
       <w:proofErr w:type="spellEnd"/>
       <w:r>
-        <w:t xml:space="preserve">, P. C. (2017). High-Resolution Liquid Chromatography Tandem Mass Spectrometry Enables Large Scale Molecular Characterization of Dissolved Organic Matter. </w:t>
+        <w:t xml:space="preserve">, P. C. (2017). High-Resolution Liquid </w:t>
+      </w:r>
+      <w:r>
+        <w:lastRenderedPageBreak/>
+        <w:t xml:space="preserve">Chromatography Tandem Mass Spectrometry Enables Large Scale Molecular Characterization of Dissolved Organic Matter. </w:t>
       </w:r>
       <w:r>
         <w:rPr>
@@ -8836,12 +8894,12 @@
       <w:r>
         <w:t>.</w:t>
       </w:r>
-      <w:hyperlink r:id="rId213">
+      <w:hyperlink r:id="rId211">
         <w:r>
           <w:t xml:space="preserve"> </w:t>
         </w:r>
       </w:hyperlink>
-      <w:hyperlink r:id="rId214">
+      <w:hyperlink r:id="rId212">
         <w:r>
           <w:rPr>
             <w:color w:val="1155CC"/>
@@ -8883,11 +8941,7 @@
       </w:r>
       <w:proofErr w:type="spellEnd"/>
       <w:r>
-        <w:t xml:space="preserve"> 2: Modular </w:t>
-      </w:r>
-      <w:r>
-        <w:lastRenderedPageBreak/>
-        <w:t xml:space="preserve">framework for processing, visualizing, and analyzing mass spectrometry-based molecular profile data. </w:t>
+        <w:t xml:space="preserve"> 2: Modular framework for processing, visualizing, and analyzing mass spectrometry-based molecular profile data. </w:t>
       </w:r>
       <w:r>
         <w:rPr>
@@ -8907,12 +8961,12 @@
       <w:r>
         <w:t>, 395.</w:t>
       </w:r>
-      <w:hyperlink r:id="rId215">
+      <w:hyperlink r:id="rId213">
         <w:r>
           <w:t xml:space="preserve"> </w:t>
         </w:r>
       </w:hyperlink>
-      <w:hyperlink r:id="rId216">
+      <w:hyperlink r:id="rId214">
         <w:r>
           <w:rPr>
             <w:color w:val="1155CC"/>
@@ -8974,12 +9028,12 @@
       <w:r>
         <w:t>(10), Article 10.</w:t>
       </w:r>
-      <w:hyperlink r:id="rId217">
+      <w:hyperlink r:id="rId215">
         <w:r>
           <w:t xml:space="preserve"> </w:t>
         </w:r>
       </w:hyperlink>
-      <w:hyperlink r:id="rId218">
+      <w:hyperlink r:id="rId216">
         <w:r>
           <w:rPr>
             <w:color w:val="1155CC"/>
@@ -9020,12 +9074,12 @@
       <w:r>
         <w:t>(7), e70443.</w:t>
       </w:r>
-      <w:hyperlink r:id="rId219">
+      <w:hyperlink r:id="rId217">
         <w:r>
           <w:t xml:space="preserve"> </w:t>
         </w:r>
       </w:hyperlink>
-      <w:hyperlink r:id="rId220">
+      <w:hyperlink r:id="rId218">
         <w:r>
           <w:rPr>
             <w:color w:val="1155CC"/>
@@ -9082,12 +9136,12 @@
       <w:r>
         <w:t>(D1), D590–D596.</w:t>
       </w:r>
-      <w:hyperlink r:id="rId221">
+      <w:hyperlink r:id="rId219">
         <w:r>
           <w:t xml:space="preserve"> </w:t>
         </w:r>
       </w:hyperlink>
-      <w:hyperlink r:id="rId222">
+      <w:hyperlink r:id="rId220">
         <w:r>
           <w:rPr>
             <w:color w:val="1155CC"/>
@@ -9136,12 +9190,12 @@
       <w:r>
         <w:t>(4), 331–340.</w:t>
       </w:r>
-      <w:hyperlink r:id="rId223">
+      <w:hyperlink r:id="rId221">
         <w:r>
           <w:t xml:space="preserve"> </w:t>
         </w:r>
       </w:hyperlink>
-      <w:hyperlink r:id="rId224">
+      <w:hyperlink r:id="rId222">
         <w:r>
           <w:rPr>
             <w:color w:val="1155CC"/>
@@ -9173,12 +9227,12 @@
       <w:r>
         <w:t xml:space="preserve"> [R].</w:t>
       </w:r>
-      <w:hyperlink r:id="rId225">
+      <w:hyperlink r:id="rId223">
         <w:r>
           <w:t xml:space="preserve"> </w:t>
         </w:r>
       </w:hyperlink>
-      <w:hyperlink r:id="rId226">
+      <w:hyperlink r:id="rId224">
         <w:r>
           <w:rPr>
             <w:color w:val="1155CC"/>
@@ -9237,12 +9291,12 @@
       <w:r>
         <w:t>, e3423.</w:t>
       </w:r>
-      <w:hyperlink r:id="rId227">
+      <w:hyperlink r:id="rId225">
         <w:r>
           <w:t xml:space="preserve"> </w:t>
         </w:r>
       </w:hyperlink>
-      <w:hyperlink r:id="rId228">
+      <w:hyperlink r:id="rId226">
         <w:r>
           <w:rPr>
             <w:color w:val="1155CC"/>
@@ -9259,7 +9313,6 @@
         <w:ind w:left="880" w:hanging="440"/>
       </w:pPr>
       <w:r>
-        <w:lastRenderedPageBreak/>
         <w:t xml:space="preserve">Roach, T. N. F., Dilworth, J., H, C. M., Jones, A. D., Quinn, R. A., &amp; Drury, C. (2021). Metabolomic signatures of coral bleaching history. </w:t>
       </w:r>
       <w:r>
@@ -9271,12 +9324,12 @@
       <w:r>
         <w:t>, 1–9.</w:t>
       </w:r>
-      <w:hyperlink r:id="rId229">
+      <w:hyperlink r:id="rId227">
         <w:r>
           <w:t xml:space="preserve"> </w:t>
         </w:r>
       </w:hyperlink>
-      <w:hyperlink r:id="rId230">
+      <w:hyperlink r:id="rId228">
         <w:r>
           <w:rPr>
             <w:color w:val="1155CC"/>
@@ -9325,12 +9378,12 @@
       <w:r>
         <w:t>(5), 1874–1882.</w:t>
       </w:r>
-      <w:hyperlink r:id="rId231">
+      <w:hyperlink r:id="rId229">
         <w:r>
           <w:t xml:space="preserve"> </w:t>
         </w:r>
       </w:hyperlink>
-      <w:hyperlink r:id="rId232">
+      <w:hyperlink r:id="rId230">
         <w:r>
           <w:rPr>
             <w:color w:val="1155CC"/>
@@ -9379,12 +9432,12 @@
       <w:r>
         <w:t>(21), 7490–7498.</w:t>
       </w:r>
-      <w:hyperlink r:id="rId233">
+      <w:hyperlink r:id="rId231">
         <w:r>
           <w:t xml:space="preserve"> </w:t>
         </w:r>
       </w:hyperlink>
-      <w:hyperlink r:id="rId234">
+      <w:hyperlink r:id="rId232">
         <w:r>
           <w:rPr>
             <w:color w:val="1155CC"/>
@@ -9433,12 +9486,12 @@
       <w:r>
         <w:t>(8), 1747–1763.</w:t>
       </w:r>
-      <w:hyperlink r:id="rId235">
+      <w:hyperlink r:id="rId233">
         <w:r>
           <w:t xml:space="preserve"> </w:t>
         </w:r>
       </w:hyperlink>
-      <w:hyperlink r:id="rId236">
+      <w:hyperlink r:id="rId234">
         <w:r>
           <w:rPr>
             <w:color w:val="1155CC"/>
@@ -9503,12 +9556,12 @@
       <w:r>
         <w:t>(19), e2023298118.</w:t>
       </w:r>
-      <w:hyperlink r:id="rId237">
+      <w:hyperlink r:id="rId235">
         <w:r>
           <w:t xml:space="preserve"> </w:t>
         </w:r>
       </w:hyperlink>
-      <w:hyperlink r:id="rId238">
+      <w:hyperlink r:id="rId236">
         <w:r>
           <w:rPr>
             <w:color w:val="1155CC"/>
@@ -9545,7 +9598,11 @@
       </w:r>
       <w:proofErr w:type="spellEnd"/>
       <w:r>
-        <w:t xml:space="preserve">, B., Thallinger, G. G., Van Horn, D. J., &amp; Weber, C. F. (2009). Introducing </w:t>
+        <w:t xml:space="preserve">, B., </w:t>
+      </w:r>
+      <w:r>
+        <w:lastRenderedPageBreak/>
+        <w:t xml:space="preserve">Thallinger, G. G., Van Horn, D. J., &amp; Weber, C. F. (2009). Introducing </w:t>
       </w:r>
       <w:proofErr w:type="spellStart"/>
       <w:r>
@@ -9573,12 +9630,12 @@
       <w:r>
         <w:t>(23), 7537–7541.</w:t>
       </w:r>
-      <w:hyperlink r:id="rId239">
+      <w:hyperlink r:id="rId237">
         <w:r>
           <w:t xml:space="preserve"> </w:t>
         </w:r>
       </w:hyperlink>
-      <w:hyperlink r:id="rId240">
+      <w:hyperlink r:id="rId238">
         <w:r>
           <w:rPr>
             <w:color w:val="1155CC"/>
@@ -9599,7 +9656,6 @@
         </w:rPr>
       </w:pPr>
       <w:r>
-        <w:lastRenderedPageBreak/>
         <w:t xml:space="preserve">Schoepf, V., Sanderson, H., &amp; Larcombe, E. (2021). Coral heat tolerance under variable temperatures: Effects of different variability regimes and past environmental history vs. current exposure. </w:t>
       </w:r>
       <w:r>
@@ -9620,12 +9676,12 @@
       <w:r>
         <w:t>(2), 404–418.</w:t>
       </w:r>
-      <w:hyperlink r:id="rId241">
+      <w:hyperlink r:id="rId239">
         <w:r>
           <w:t xml:space="preserve"> </w:t>
         </w:r>
       </w:hyperlink>
-      <w:hyperlink r:id="rId242">
+      <w:hyperlink r:id="rId240">
         <w:r>
           <w:rPr>
             <w:color w:val="1155CC"/>
@@ -9640,10 +9696,56 @@
         <w:widowControl w:val="0"/>
         <w:spacing w:line="480" w:lineRule="auto"/>
         <w:ind w:left="880" w:hanging="440"/>
-        <w:rPr>
-          <w:color w:val="1155CC"/>
-          <w:u w:val="single"/>
-        </w:rPr>
+      </w:pPr>
+      <w:r>
+        <w:rPr>
+          <w:highlight w:val="yellow"/>
+        </w:rPr>
+        <w:t xml:space="preserve">Shannon, P., Markiel, A., Ozier, O., Baliga, N. S., Wang, J. T., Ramage, D., Amin, N., </w:t>
+      </w:r>
+      <w:proofErr w:type="spellStart"/>
+      <w:r>
+        <w:rPr>
+          <w:highlight w:val="yellow"/>
+        </w:rPr>
+        <w:t>Schwikowski</w:t>
+      </w:r>
+      <w:proofErr w:type="spellEnd"/>
+      <w:r>
+        <w:rPr>
+          <w:highlight w:val="yellow"/>
+        </w:rPr>
+        <w:t xml:space="preserve">, B., &amp; Ideker, T. (2003). </w:t>
+      </w:r>
+      <w:proofErr w:type="spellStart"/>
+      <w:r>
+        <w:rPr>
+          <w:highlight w:val="yellow"/>
+        </w:rPr>
+        <w:t>Cytoscape</w:t>
+      </w:r>
+      <w:proofErr w:type="spellEnd"/>
+      <w:r>
+        <w:rPr>
+          <w:highlight w:val="yellow"/>
+        </w:rPr>
+        <w:t xml:space="preserve">: A Software Environment for Integrated Models of Biomolecular Interaction Networks. Genome Research, 13(11), 2498–2504. </w:t>
+      </w:r>
+      <w:hyperlink r:id="rId241" w:history="1">
+        <w:r>
+          <w:rPr>
+            <w:rStyle w:val="Hyperlink"/>
+            <w:highlight w:val="yellow"/>
+          </w:rPr>
+          <w:t>https://doi.org/10.1101/gr.1239303</w:t>
+        </w:r>
+      </w:hyperlink>
+    </w:p>
+    <w:p>
+      <w:pPr>
+        <w:widowControl w:val="0"/>
+        <w:spacing w:line="480" w:lineRule="auto"/>
+        <w:ind w:left="880" w:hanging="440"/>
       </w:pPr>
       <w:r>
         <w:t xml:space="preserve">Shi, Y., McCarren, J., &amp; DeLong, E. F. (2012). Transcriptional responses of surface water marine microbial assemblages to deep-sea water amendment: Microbial transcriptome responses to deep-water addition. </w:t>
@@ -9666,12 +9768,12 @@
       <w:r>
         <w:t>(1), 191–206.</w:t>
       </w:r>
+      <w:hyperlink r:id="rId242">
+        <w:r>
+          <w:t xml:space="preserve"> </w:t>
+        </w:r>
+      </w:hyperlink>
       <w:hyperlink r:id="rId243">
-        <w:r>
-          <w:t xml:space="preserve"> </w:t>
-        </w:r>
-      </w:hyperlink>
-      <w:hyperlink r:id="rId244">
         <w:r>
           <w:rPr>
             <w:color w:val="1155CC"/>
@@ -9720,12 +9822,12 @@
       <w:r>
         <w:t>(4), 575–595.</w:t>
       </w:r>
+      <w:hyperlink r:id="rId244">
+        <w:r>
+          <w:t xml:space="preserve"> </w:t>
+        </w:r>
+      </w:hyperlink>
       <w:hyperlink r:id="rId245">
-        <w:r>
-          <w:t xml:space="preserve"> </w:t>
-        </w:r>
-      </w:hyperlink>
-      <w:hyperlink r:id="rId246">
         <w:r>
           <w:rPr>
             <w:color w:val="1155CC"/>
@@ -9766,12 +9868,12 @@
       <w:r>
         <w:t>(9), 2437–2447.</w:t>
       </w:r>
+      <w:hyperlink r:id="rId246">
+        <w:r>
+          <w:t xml:space="preserve"> </w:t>
+        </w:r>
+      </w:hyperlink>
       <w:hyperlink r:id="rId247">
-        <w:r>
-          <w:t xml:space="preserve"> </w:t>
-        </w:r>
-      </w:hyperlink>
-      <w:hyperlink r:id="rId248">
         <w:r>
           <w:rPr>
             <w:color w:val="1155CC"/>
@@ -9828,12 +9930,12 @@
       <w:r>
         <w:t>(7), 835–845.</w:t>
       </w:r>
+      <w:hyperlink r:id="rId248">
+        <w:r>
+          <w:t xml:space="preserve"> </w:t>
+        </w:r>
+      </w:hyperlink>
       <w:hyperlink r:id="rId249">
-        <w:r>
-          <w:t xml:space="preserve"> </w:t>
-        </w:r>
-      </w:hyperlink>
-      <w:hyperlink r:id="rId250">
         <w:r>
           <w:rPr>
             <w:color w:val="1155CC"/>
@@ -9874,12 +9976,12 @@
       <w:r>
         <w:t>(4), 1342–1358.</w:t>
       </w:r>
+      <w:hyperlink r:id="rId250">
+        <w:r>
+          <w:t xml:space="preserve"> </w:t>
+        </w:r>
+      </w:hyperlink>
       <w:hyperlink r:id="rId251">
-        <w:r>
-          <w:t xml:space="preserve"> </w:t>
-        </w:r>
-      </w:hyperlink>
-      <w:hyperlink r:id="rId252">
         <w:r>
           <w:rPr>
             <w:color w:val="1155CC"/>
@@ -9928,12 +10030,12 @@
       <w:r>
         <w:t>(2), 195–198.</w:t>
       </w:r>
+      <w:hyperlink r:id="rId252">
+        <w:r>
+          <w:t xml:space="preserve"> </w:t>
+        </w:r>
+      </w:hyperlink>
       <w:hyperlink r:id="rId253">
-        <w:r>
-          <w:t xml:space="preserve"> </w:t>
-        </w:r>
-      </w:hyperlink>
-      <w:hyperlink r:id="rId254">
         <w:r>
           <w:rPr>
             <w:color w:val="1155CC"/>
@@ -9954,7 +10056,6 @@
         </w:rPr>
       </w:pPr>
       <w:r>
-        <w:lastRenderedPageBreak/>
         <w:t xml:space="preserve">Sun, H., Zheng, H., Jiang, Y., Liang, J., Liao, B., Wang, R., Li, A., &amp; Xiao, B. (2022). Elevated temperature alters bacterial community composition and metabolism in seawaters of coral reef ecosystem: An evidence of laboratory experiment with Acropora </w:t>
       </w:r>
       <w:proofErr w:type="spellStart"/>
@@ -9983,12 +10084,12 @@
       <w:r>
         <w:t>, 108886.</w:t>
       </w:r>
+      <w:hyperlink r:id="rId254">
+        <w:r>
+          <w:t xml:space="preserve"> </w:t>
+        </w:r>
+      </w:hyperlink>
       <w:hyperlink r:id="rId255">
-        <w:r>
-          <w:t xml:space="preserve"> </w:t>
-        </w:r>
-      </w:hyperlink>
-      <w:hyperlink r:id="rId256">
         <w:r>
           <w:rPr>
             <w:color w:val="1155CC"/>
@@ -10029,12 +10130,12 @@
       <w:r>
         <w:t>(12), 4055–4065.</w:t>
       </w:r>
+      <w:hyperlink r:id="rId256">
+        <w:r>
+          <w:t xml:space="preserve"> </w:t>
+        </w:r>
+      </w:hyperlink>
       <w:hyperlink r:id="rId257">
-        <w:r>
-          <w:t xml:space="preserve"> </w:t>
-        </w:r>
-      </w:hyperlink>
-      <w:hyperlink r:id="rId258">
         <w:r>
           <w:rPr>
             <w:color w:val="1155CC"/>
@@ -10091,12 +10192,12 @@
       <w:r>
         <w:t>(8), 2148–2163.</w:t>
       </w:r>
+      <w:hyperlink r:id="rId258">
+        <w:r>
+          <w:t xml:space="preserve"> </w:t>
+        </w:r>
+      </w:hyperlink>
       <w:hyperlink r:id="rId259">
-        <w:r>
-          <w:t xml:space="preserve"> </w:t>
-        </w:r>
-      </w:hyperlink>
-      <w:hyperlink r:id="rId260">
         <w:r>
           <w:rPr>
             <w:color w:val="1155CC"/>
@@ -10137,12 +10238,12 @@
       <w:r>
         <w:t>(8), 1764–1777.</w:t>
       </w:r>
+      <w:hyperlink r:id="rId260">
+        <w:r>
+          <w:t xml:space="preserve"> </w:t>
+        </w:r>
+      </w:hyperlink>
       <w:hyperlink r:id="rId261">
-        <w:r>
-          <w:t xml:space="preserve"> </w:t>
-        </w:r>
-      </w:hyperlink>
-      <w:hyperlink r:id="rId262">
         <w:r>
           <w:rPr>
             <w:color w:val="1155CC"/>
@@ -10163,7 +10264,11 @@
         </w:rPr>
       </w:pPr>
       <w:r>
-        <w:t xml:space="preserve">Tout, J., Jeffries, T. C., Webster, N. S., Stocker, R., Ralph, P. J., &amp; Seymour, J. R. (2014). Variability in Microbial Community Composition and Function Between Different Niches Within a Coral Reef. </w:t>
+        <w:t xml:space="preserve">Tout, J., Jeffries, T. C., Webster, N. S., Stocker, R., Ralph, P. J., &amp; Seymour, J. R. (2014). </w:t>
+      </w:r>
+      <w:r>
+        <w:lastRenderedPageBreak/>
+        <w:t xml:space="preserve">Variability in Microbial Community Composition and Function Between Different Niches Within a Coral Reef. </w:t>
       </w:r>
       <w:r>
         <w:rPr>
@@ -10183,12 +10288,12 @@
       <w:r>
         <w:t>(3), 540–552.</w:t>
       </w:r>
+      <w:hyperlink r:id="rId262">
+        <w:r>
+          <w:t xml:space="preserve"> </w:t>
+        </w:r>
+      </w:hyperlink>
       <w:hyperlink r:id="rId263">
-        <w:r>
-          <w:t xml:space="preserve"> </w:t>
-        </w:r>
-      </w:hyperlink>
-      <w:hyperlink r:id="rId264">
         <w:r>
           <w:rPr>
             <w:color w:val="1155CC"/>
@@ -10261,12 +10366,12 @@
       <w:r>
         <w:t>, 63–77.</w:t>
       </w:r>
+      <w:hyperlink r:id="rId264">
+        <w:r>
+          <w:t xml:space="preserve"> </w:t>
+        </w:r>
+      </w:hyperlink>
       <w:hyperlink r:id="rId265">
-        <w:r>
-          <w:t xml:space="preserve"> </w:t>
-        </w:r>
-      </w:hyperlink>
-      <w:hyperlink r:id="rId266">
         <w:r>
           <w:rPr>
             <w:color w:val="1155CC"/>
@@ -10295,11 +10400,7 @@
       </w:r>
       <w:proofErr w:type="spellEnd"/>
       <w:r>
-        <w:t xml:space="preserve">, F., &amp; Gast, G. (2001). Linkage of small-scale spatial variations in DOC, inorganic </w:t>
-      </w:r>
-      <w:r>
-        <w:lastRenderedPageBreak/>
-        <w:t xml:space="preserve">nutrients and bacterioplankton growth with different coral reef water types. </w:t>
+        <w:t xml:space="preserve">, F., &amp; Gast, G. (2001). Linkage of small-scale spatial variations in DOC, inorganic nutrients and bacterioplankton growth with different coral reef water types. </w:t>
       </w:r>
       <w:r>
         <w:rPr>
@@ -10319,12 +10420,12 @@
       <w:r>
         <w:t>, 17–26.</w:t>
       </w:r>
+      <w:hyperlink r:id="rId266">
+        <w:r>
+          <w:t xml:space="preserve"> </w:t>
+        </w:r>
+      </w:hyperlink>
       <w:hyperlink r:id="rId267">
-        <w:r>
-          <w:t xml:space="preserve"> </w:t>
-        </w:r>
-      </w:hyperlink>
-      <w:hyperlink r:id="rId268">
         <w:r>
           <w:rPr>
             <w:color w:val="1155CC"/>
@@ -10389,12 +10490,12 @@
       <w:r>
         <w:t>(1), 39666.</w:t>
       </w:r>
+      <w:hyperlink r:id="rId268">
+        <w:r>
+          <w:t xml:space="preserve"> </w:t>
+        </w:r>
+      </w:hyperlink>
       <w:hyperlink r:id="rId269">
-        <w:r>
-          <w:t xml:space="preserve"> </w:t>
-        </w:r>
-      </w:hyperlink>
-      <w:hyperlink r:id="rId270">
         <w:r>
           <w:rPr>
             <w:color w:val="1155CC"/>
@@ -10491,12 +10592,12 @@
       <w:r>
         <w:t>.</w:t>
       </w:r>
+      <w:hyperlink r:id="rId270">
+        <w:r>
+          <w:t xml:space="preserve"> </w:t>
+        </w:r>
+      </w:hyperlink>
       <w:hyperlink r:id="rId271">
-        <w:r>
-          <w:t xml:space="preserve"> </w:t>
-        </w:r>
-      </w:hyperlink>
-      <w:hyperlink r:id="rId272">
         <w:r>
           <w:rPr>
             <w:color w:val="1155CC"/>
@@ -10547,12 +10648,12 @@
       <w:r>
         <w:t>, e3666.</w:t>
       </w:r>
+      <w:hyperlink r:id="rId272">
+        <w:r>
+          <w:t xml:space="preserve"> </w:t>
+        </w:r>
+      </w:hyperlink>
       <w:hyperlink r:id="rId273">
-        <w:r>
-          <w:t xml:space="preserve"> </w:t>
-        </w:r>
-      </w:hyperlink>
-      <w:hyperlink r:id="rId274">
         <w:r>
           <w:rPr>
             <w:color w:val="1155CC"/>
@@ -10593,12 +10694,12 @@
       <w:r>
         <w:t>(0).</w:t>
       </w:r>
+      <w:hyperlink r:id="rId274">
+        <w:r>
+          <w:t xml:space="preserve"> </w:t>
+        </w:r>
+      </w:hyperlink>
       <w:hyperlink r:id="rId275">
-        <w:r>
-          <w:t xml:space="preserve"> </w:t>
-        </w:r>
-      </w:hyperlink>
-      <w:hyperlink r:id="rId276">
         <w:r>
           <w:rPr>
             <w:color w:val="1155CC"/>
@@ -10619,6 +10720,7 @@
         </w:rPr>
       </w:pPr>
       <w:r>
+        <w:lastRenderedPageBreak/>
         <w:t xml:space="preserve">Wegley Kelly, L., Nelson, C. E., Petras, D., Koester, I., Quinlan, Z. A., Arts, M. G. I., </w:t>
       </w:r>
       <w:proofErr w:type="spellStart"/>
@@ -10679,12 +10781,12 @@
       <w:r>
         <w:t>(5), e2110283119.</w:t>
       </w:r>
+      <w:hyperlink r:id="rId276">
+        <w:r>
+          <w:t xml:space="preserve"> </w:t>
+        </w:r>
+      </w:hyperlink>
       <w:hyperlink r:id="rId277">
-        <w:r>
-          <w:t xml:space="preserve"> </w:t>
-        </w:r>
-      </w:hyperlink>
-      <w:hyperlink r:id="rId278">
         <w:r>
           <w:rPr>
             <w:color w:val="1155CC"/>
@@ -10711,14 +10813,7 @@
         <w:rPr>
           <w:i/>
         </w:rPr>
-        <w:t xml:space="preserve">Journal of Experimental </w:t>
-      </w:r>
-      <w:r>
-        <w:rPr>
-          <w:i/>
-        </w:rPr>
-        <w:lastRenderedPageBreak/>
-        <w:t>Biology</w:t>
+        <w:t>Journal of Experimental Biology</w:t>
       </w:r>
       <w:r>
         <w:t xml:space="preserve">, </w:t>
@@ -10732,12 +10827,12 @@
       <w:r>
         <w:t>(18), 3149–3157.</w:t>
       </w:r>
+      <w:hyperlink r:id="rId278">
+        <w:r>
+          <w:t xml:space="preserve"> </w:t>
+        </w:r>
+      </w:hyperlink>
       <w:hyperlink r:id="rId279">
-        <w:r>
-          <w:t xml:space="preserve"> </w:t>
-        </w:r>
-      </w:hyperlink>
-      <w:hyperlink r:id="rId280">
         <w:r>
           <w:rPr>
             <w:color w:val="1155CC"/>
@@ -10786,12 +10881,12 @@
       <w:r>
         <w:t>(43), 1686.</w:t>
       </w:r>
+      <w:hyperlink r:id="rId280">
+        <w:r>
+          <w:t xml:space="preserve"> </w:t>
+        </w:r>
+      </w:hyperlink>
       <w:hyperlink r:id="rId281">
-        <w:r>
-          <w:t xml:space="preserve"> </w:t>
-        </w:r>
-      </w:hyperlink>
-      <w:hyperlink r:id="rId282">
         <w:r>
           <w:rPr>
             <w:color w:val="1155CC"/>
@@ -10801,143 +10896,17 @@
         </w:r>
       </w:hyperlink>
     </w:p>
-    <w:p>
-      <w:pPr>
-        <w:widowControl w:val="0"/>
-        <w:pBdr>
-          <w:top w:val="nil"/>
-          <w:left w:val="nil"/>
-          <w:bottom w:val="nil"/>
-          <w:right w:val="nil"/>
-          <w:between w:val="nil"/>
-        </w:pBdr>
-        <w:spacing w:line="480" w:lineRule="auto"/>
-      </w:pPr>
-    </w:p>
     <w:sectPr>
-      <w:footerReference w:type="default" r:id="rId283"/>
+      <w:footerReference w:type="default" r:id="rId282"/>
       <w:pgSz w:w="12240" w:h="15840"/>
       <w:pgMar w:top="1440" w:right="1440" w:bottom="1440" w:left="1440" w:header="720" w:footer="720" w:gutter="0"/>
+      <w:lnNumType w:countBy="1" w:restart="continuous"/>
       <w:pgNumType w:start="1"/>
       <w:cols w:space="720"/>
+      <w:docGrid w:linePitch="299"/>
     </w:sectPr>
   </w:body>
 </w:document>
-</file>
-
-<file path=word/comments.xml><?xml version="1.0" encoding="utf-8"?>
-<w:comments xmlns:wpc="http://schemas.microsoft.com/office/word/2010/wordprocessingCanvas" xmlns:cx="http://schemas.microsoft.com/office/drawing/2014/chartex" xmlns:cx1="http://schemas.microsoft.com/office/drawing/2015/9/8/chartex" xmlns:cx2="http://schemas.microsoft.com/office/drawing/2015/10/21/chartex" xmlns:cx3="http://schemas.microsoft.com/office/drawing/2016/5/9/chartex" xmlns:cx4="http://schemas.microsoft.com/office/drawing/2016/5/10/chartex" xmlns:cx5="http://schemas.microsoft.com/office/drawing/2016/5/11/chartex" xmlns:cx6="http://schemas.microsoft.com/office/drawing/2016/5/12/chartex" xmlns:cx7="http://schemas.microsoft.com/office/drawing/2016/5/13/chartex" xmlns:cx8="http://schemas.microsoft.com/office/drawing/2016/5/14/chartex" xmlns:mc="http://schemas.openxmlformats.org/markup-compatibility/2006" xmlns:aink="http://schemas.microsoft.com/office/drawing/2016/ink" xmlns:am3d="http://schemas.microsoft.com/office/drawing/2017/model3d" xmlns:o="urn:schemas-microsoft-com:office:office" xmlns:oel="http://schemas.microsoft.com/office/2019/extlst" xmlns:r="http://schemas.openxmlformats.org/officeDocument/2006/relationships" xmlns:m="http://schemas.openxmlformats.org/officeDocument/2006/math" xmlns:v="urn:schemas-microsoft-com:vml" xmlns:wp14="http://schemas.microsoft.com/office/word/2010/wordprocessingDrawing" xmlns:wp="http://schemas.openxmlformats.org/drawingml/2006/wordprocessingDrawing" xmlns:w10="urn:schemas-microsoft-com:office:word" xmlns:w="http://schemas.openxmlformats.org/wordprocessingml/2006/main" xmlns:w14="http://schemas.microsoft.com/office/word/2010/wordml" xmlns:w15="http://schemas.microsoft.com/office/word/2012/wordml" xmlns:w16cex="http://schemas.microsoft.com/office/word/2018/wordml/cex" xmlns:w16cid="http://schemas.microsoft.com/office/word/2016/wordml/cid" xmlns:w16="http://schemas.microsoft.com/office/word/2018/wordml" xmlns:w16sdtdh="http://schemas.microsoft.com/office/word/2020/wordml/sdtdatahash" xmlns:w16se="http://schemas.microsoft.com/office/word/2015/wordml/symex" xmlns:wpg="http://schemas.microsoft.com/office/word/2010/wordprocessingGroup" xmlns:wpi="http://schemas.microsoft.com/office/word/2010/wordprocessingInk" xmlns:wne="http://schemas.microsoft.com/office/word/2006/wordml" xmlns:wps="http://schemas.microsoft.com/office/word/2010/wordprocessingShape" mc:Ignorable="w14 w15 w16se w16cid w16 w16cex w16sdtdh wp14">
-  <w:comment w:id="0" w:author="Wesley Sparagon" w:date="2023-06-16T19:14:00Z" w:initials="">
-    <w:p>
-      <w:pPr>
-        <w:widowControl w:val="0"/>
-        <w:pBdr>
-          <w:top w:val="nil"/>
-          <w:left w:val="nil"/>
-          <w:bottom w:val="nil"/>
-          <w:right w:val="nil"/>
-          <w:between w:val="nil"/>
-        </w:pBdr>
-        <w:spacing w:line="240" w:lineRule="auto"/>
-        <w:rPr>
-          <w:color w:val="000000"/>
-        </w:rPr>
-      </w:pPr>
-      <w:r>
-        <w:rPr>
-          <w:color w:val="000000"/>
-        </w:rPr>
-        <w:t>I have some anxiety about claiming that typical healthy reef bugs are K-selected so I might consider deleting this portion...</w:t>
-      </w:r>
-    </w:p>
-  </w:comment>
-  <w:comment w:id="1" w:author="Milou Arts" w:date="2023-05-17T08:53:00Z" w:initials="">
-    <w:p>
-      <w:pPr>
-        <w:widowControl w:val="0"/>
-        <w:pBdr>
-          <w:top w:val="nil"/>
-          <w:left w:val="nil"/>
-          <w:bottom w:val="nil"/>
-          <w:right w:val="nil"/>
-          <w:between w:val="nil"/>
-        </w:pBdr>
-        <w:spacing w:line="240" w:lineRule="auto"/>
-        <w:rPr>
-          <w:color w:val="000000"/>
-        </w:rPr>
-      </w:pPr>
-      <w:r>
-        <w:rPr>
-          <w:color w:val="000000"/>
-        </w:rPr>
-        <w:t>@sparagon@hawaii.edu is this not what craig did with his sugar paper? or what the brain thrust does in general? or am i reading this wrong. I know its a bit late but now it suddenly stands out to me</w:t>
-      </w:r>
-    </w:p>
-    <w:p>
-      <w:pPr>
-        <w:widowControl w:val="0"/>
-        <w:pBdr>
-          <w:top w:val="nil"/>
-          <w:left w:val="nil"/>
-          <w:bottom w:val="nil"/>
-          <w:right w:val="nil"/>
-          <w:between w:val="nil"/>
-        </w:pBdr>
-        <w:spacing w:line="240" w:lineRule="auto"/>
-        <w:rPr>
-          <w:color w:val="000000"/>
-        </w:rPr>
-      </w:pPr>
-      <w:r>
-        <w:rPr>
-          <w:color w:val="000000"/>
-        </w:rPr>
-        <w:t>_Assigned to Wesley Sparagon_</w:t>
-      </w:r>
-    </w:p>
-  </w:comment>
-  <w:comment w:id="2" w:author="Wesley Sparagon" w:date="2023-07-07T07:43:00Z" w:initials="">
-    <w:p>
-      <w:pPr>
-        <w:widowControl w:val="0"/>
-        <w:pBdr>
-          <w:top w:val="nil"/>
-          <w:left w:val="nil"/>
-          <w:bottom w:val="nil"/>
-          <w:right w:val="nil"/>
-          <w:between w:val="nil"/>
-        </w:pBdr>
-        <w:spacing w:line="240" w:lineRule="auto"/>
-        <w:rPr>
-          <w:color w:val="000000"/>
-        </w:rPr>
-      </w:pPr>
-      <w:r>
-        <w:rPr>
-          <w:color w:val="000000"/>
-        </w:rPr>
-        <w:t>good catch! i mean to say "studies that have examined how stressed coral DOM..."</w:t>
-      </w:r>
-    </w:p>
-  </w:comment>
-</w:comments>
-</file>
-
-<file path=word/commentsExtended.xml><?xml version="1.0" encoding="utf-8"?>
-<w15:commentsEx xmlns:wpc="http://schemas.microsoft.com/office/word/2010/wordprocessingCanvas" xmlns:cx="http://schemas.microsoft.com/office/drawing/2014/chartex" xmlns:cx1="http://schemas.microsoft.com/office/drawing/2015/9/8/chartex" xmlns:cx2="http://schemas.microsoft.com/office/drawing/2015/10/21/chartex" xmlns:cx3="http://schemas.microsoft.com/office/drawing/2016/5/9/chartex" xmlns:cx4="http://schemas.microsoft.com/office/drawing/2016/5/10/chartex" xmlns:cx5="http://schemas.microsoft.com/office/drawing/2016/5/11/chartex" xmlns:cx6="http://schemas.microsoft.com/office/drawing/2016/5/12/chartex" xmlns:cx7="http://schemas.microsoft.com/office/drawing/2016/5/13/chartex" xmlns:cx8="http://schemas.microsoft.com/office/drawing/2016/5/14/chartex" xmlns:mc="http://schemas.openxmlformats.org/markup-compatibility/2006" xmlns:aink="http://schemas.microsoft.com/office/drawing/2016/ink" xmlns:am3d="http://schemas.microsoft.com/office/drawing/2017/model3d" xmlns:o="urn:schemas-microsoft-com:office:office" xmlns:oel="http://schemas.microsoft.com/office/2019/extlst" xmlns:r="http://schemas.openxmlformats.org/officeDocument/2006/relationships" xmlns:m="http://schemas.openxmlformats.org/officeDocument/2006/math" xmlns:v="urn:schemas-microsoft-com:vml" xmlns:wp14="http://schemas.microsoft.com/office/word/2010/wordprocessingDrawing" xmlns:wp="http://schemas.openxmlformats.org/drawingml/2006/wordprocessingDrawing" xmlns:w10="urn:schemas-microsoft-com:office:word" xmlns:w="http://schemas.openxmlformats.org/wordprocessingml/2006/main" xmlns:w14="http://schemas.microsoft.com/office/word/2010/wordml" xmlns:w15="http://schemas.microsoft.com/office/word/2012/wordml" xmlns:w16cex="http://schemas.microsoft.com/office/word/2018/wordml/cex" xmlns:w16cid="http://schemas.microsoft.com/office/word/2016/wordml/cid" xmlns:w16="http://schemas.microsoft.com/office/word/2018/wordml" xmlns:w16sdtdh="http://schemas.microsoft.com/office/word/2020/wordml/sdtdatahash" xmlns:w16se="http://schemas.microsoft.com/office/word/2015/wordml/symex" xmlns:wpg="http://schemas.microsoft.com/office/word/2010/wordprocessingGroup" xmlns:wpi="http://schemas.microsoft.com/office/word/2010/wordprocessingInk" xmlns:wne="http://schemas.microsoft.com/office/word/2006/wordml" xmlns:wps="http://schemas.microsoft.com/office/word/2010/wordprocessingShape" mc:Ignorable="w14 w15 w16se w16cid w16 w16cex w16sdtdh wp14">
-  <w15:commentEx w15:paraId="000000FE" w15:done="0"/>
-  <w15:commentEx w15:paraId="00000100" w15:done="0"/>
-  <w15:commentEx w15:paraId="00000101" w15:done="0"/>
-</w15:commentsEx>
-</file>
-
-<file path=word/commentsIds.xml><?xml version="1.0" encoding="utf-8"?>
-<w16cid:commentsIds xmlns:wpc="http://schemas.microsoft.com/office/word/2010/wordprocessingCanvas" xmlns:cx="http://schemas.microsoft.com/office/drawing/2014/chartex" xmlns:cx1="http://schemas.microsoft.com/office/drawing/2015/9/8/chartex" xmlns:cx2="http://schemas.microsoft.com/office/drawing/2015/10/21/chartex" xmlns:cx3="http://schemas.microsoft.com/office/drawing/2016/5/9/chartex" xmlns:cx4="http://schemas.microsoft.com/office/drawing/2016/5/10/chartex" xmlns:cx5="http://schemas.microsoft.com/office/drawing/2016/5/11/chartex" xmlns:cx6="http://schemas.microsoft.com/office/drawing/2016/5/12/chartex" xmlns:cx7="http://schemas.microsoft.com/office/drawing/2016/5/13/chartex" xmlns:cx8="http://schemas.microsoft.com/office/drawing/2016/5/14/chartex" xmlns:mc="http://schemas.openxmlformats.org/markup-compatibility/2006" xmlns:aink="http://schemas.microsoft.com/office/drawing/2016/ink" xmlns:am3d="http://schemas.microsoft.com/office/drawing/2017/model3d" xmlns:o="urn:schemas-microsoft-com:office:office" xmlns:oel="http://schemas.microsoft.com/office/2019/extlst" xmlns:r="http://schemas.openxmlformats.org/officeDocument/2006/relationships" xmlns:m="http://schemas.openxmlformats.org/officeDocument/2006/math" xmlns:v="urn:schemas-microsoft-com:vml" xmlns:wp14="http://schemas.microsoft.com/office/word/2010/wordprocessingDrawing" xmlns:wp="http://schemas.openxmlformats.org/drawingml/2006/wordprocessingDrawing" xmlns:w10="urn:schemas-microsoft-com:office:word" xmlns:w="http://schemas.openxmlformats.org/wordprocessingml/2006/main" xmlns:w14="http://schemas.microsoft.com/office/word/2010/wordml" xmlns:w15="http://schemas.microsoft.com/office/word/2012/wordml" xmlns:w16cex="http://schemas.microsoft.com/office/word/2018/wordml/cex" xmlns:w16cid="http://schemas.microsoft.com/office/word/2016/wordml/cid" xmlns:w16="http://schemas.microsoft.com/office/word/2018/wordml" xmlns:w16sdtdh="http://schemas.microsoft.com/office/word/2020/wordml/sdtdatahash" xmlns:w16se="http://schemas.microsoft.com/office/word/2015/wordml/symex" xmlns:wpg="http://schemas.microsoft.com/office/word/2010/wordprocessingGroup" xmlns:wpi="http://schemas.microsoft.com/office/word/2010/wordprocessingInk" xmlns:wne="http://schemas.microsoft.com/office/word/2006/wordml" xmlns:wps="http://schemas.microsoft.com/office/word/2010/wordprocessingShape" mc:Ignorable="w14 w15 w16se w16cid w16 w16cex w16sdtdh wp14">
-  <w16cid:commentId w16cid:paraId="000000FE" w16cid:durableId="287E2231"/>
-  <w16cid:commentId w16cid:paraId="00000100" w16cid:durableId="287E2232"/>
-  <w16cid:commentId w16cid:paraId="00000101" w16cid:durableId="287E2233"/>
-</w16cid:commentsIds>
 </file>
 
 <file path=word/endnotes.xml><?xml version="1.0" encoding="utf-8"?>
@@ -11021,14 +10990,6 @@
     </w:p>
   </w:footnote>
 </w:footnotes>
-</file>
-
-<file path=word/people.xml><?xml version="1.0" encoding="utf-8"?>
-<w15:people xmlns:wpc="http://schemas.microsoft.com/office/word/2010/wordprocessingCanvas" xmlns:cx="http://schemas.microsoft.com/office/drawing/2014/chartex" xmlns:cx1="http://schemas.microsoft.com/office/drawing/2015/9/8/chartex" xmlns:cx2="http://schemas.microsoft.com/office/drawing/2015/10/21/chartex" xmlns:cx3="http://schemas.microsoft.com/office/drawing/2016/5/9/chartex" xmlns:cx4="http://schemas.microsoft.com/office/drawing/2016/5/10/chartex" xmlns:cx5="http://schemas.microsoft.com/office/drawing/2016/5/11/chartex" xmlns:cx6="http://schemas.microsoft.com/office/drawing/2016/5/12/chartex" xmlns:cx7="http://schemas.microsoft.com/office/drawing/2016/5/13/chartex" xmlns:cx8="http://schemas.microsoft.com/office/drawing/2016/5/14/chartex" xmlns:mc="http://schemas.openxmlformats.org/markup-compatibility/2006" xmlns:aink="http://schemas.microsoft.com/office/drawing/2016/ink" xmlns:am3d="http://schemas.microsoft.com/office/drawing/2017/model3d" xmlns:o="urn:schemas-microsoft-com:office:office" xmlns:oel="http://schemas.microsoft.com/office/2019/extlst" xmlns:r="http://schemas.openxmlformats.org/officeDocument/2006/relationships" xmlns:m="http://schemas.openxmlformats.org/officeDocument/2006/math" xmlns:v="urn:schemas-microsoft-com:vml" xmlns:wp14="http://schemas.microsoft.com/office/word/2010/wordprocessingDrawing" xmlns:wp="http://schemas.openxmlformats.org/drawingml/2006/wordprocessingDrawing" xmlns:w10="urn:schemas-microsoft-com:office:word" xmlns:w="http://schemas.openxmlformats.org/wordprocessingml/2006/main" xmlns:w14="http://schemas.microsoft.com/office/word/2010/wordml" xmlns:w15="http://schemas.microsoft.com/office/word/2012/wordml" xmlns:w16cex="http://schemas.microsoft.com/office/word/2018/wordml/cex" xmlns:w16cid="http://schemas.microsoft.com/office/word/2016/wordml/cid" xmlns:w16="http://schemas.microsoft.com/office/word/2018/wordml" xmlns:w16sdtdh="http://schemas.microsoft.com/office/word/2020/wordml/sdtdatahash" xmlns:w16se="http://schemas.microsoft.com/office/word/2015/wordml/symex" xmlns:wpg="http://schemas.microsoft.com/office/word/2010/wordprocessingGroup" xmlns:wpi="http://schemas.microsoft.com/office/word/2010/wordprocessingInk" xmlns:wne="http://schemas.microsoft.com/office/word/2006/wordml" xmlns:wps="http://schemas.microsoft.com/office/word/2010/wordprocessingShape" mc:Ignorable="w14 w15 w16se w16cid w16 w16cex w16sdtdh wp14">
-  <w15:person w15:author="Wesley Sparagon">
-    <w15:presenceInfo w15:providerId="Windows Live" w15:userId="105e287d99753192"/>
-  </w15:person>
-</w15:people>
 </file>
 
 <file path=word/styles.xml><?xml version="1.0" encoding="utf-8"?>
@@ -11640,6 +11601,37 @@
       <w:szCs w:val="16"/>
     </w:rPr>
   </w:style>
+  <w:style w:type="character" w:styleId="LineNumber">
+    <w:name w:val="line number"/>
+    <w:basedOn w:val="DefaultParagraphFont"/>
+    <w:uiPriority w:val="99"/>
+    <w:semiHidden/>
+    <w:unhideWhenUsed/>
+    <w:rsid w:val="00A97251"/>
+  </w:style>
+  <w:style w:type="character" w:styleId="Hyperlink">
+    <w:name w:val="Hyperlink"/>
+    <w:basedOn w:val="DefaultParagraphFont"/>
+    <w:uiPriority w:val="99"/>
+    <w:unhideWhenUsed/>
+    <w:rsid w:val="00A55B7E"/>
+    <w:rPr>
+      <w:color w:val="0000FF" w:themeColor="hyperlink"/>
+      <w:u w:val="single"/>
+    </w:rPr>
+  </w:style>
+  <w:style w:type="character" w:styleId="UnresolvedMention">
+    <w:name w:val="Unresolved Mention"/>
+    <w:basedOn w:val="DefaultParagraphFont"/>
+    <w:uiPriority w:val="99"/>
+    <w:semiHidden/>
+    <w:unhideWhenUsed/>
+    <w:rsid w:val="00A55B7E"/>
+    <w:rPr>
+      <w:color w:val="605E5C"/>
+      <w:shd w:val="clear" w:color="auto" w:fill="E1DFDD"/>
+    </w:rPr>
+  </w:style>
 </w:styles>
 </file>
 

</xml_diff>